<commit_message>
Completa toda la pregunta 2, con graficas y todo
está listo, quiero dormir
</commit_message>
<xml_diff>
--- a/0-Grupo-Seccion1-1erReporte.docx
+++ b/0-Grupo-Seccion1-1erReporte.docx
@@ -94,7 +94,14 @@
                 <w:sz w:val="28"/>
                 <w:szCs w:val="28"/>
               </w:rPr>
-              <w:t>07/01/2015</w:t>
+              <w:t>20</w:t>
+            </w:r>
+            <w:r>
+              <w:rPr>
+                <w:sz w:val="28"/>
+                <w:szCs w:val="28"/>
+              </w:rPr>
+              <w:t>/01/2015</w:t>
             </w:r>
           </w:p>
         </w:tc>
@@ -239,17 +246,8 @@
                 <w:sz w:val="28"/>
                 <w:szCs w:val="28"/>
               </w:rPr>
-              <w:t xml:space="preserve">Patricia </w:t>
-            </w:r>
-            <w:proofErr w:type="spellStart"/>
-            <w:r>
-              <w:rPr>
-                <w:sz w:val="28"/>
-                <w:szCs w:val="28"/>
-              </w:rPr>
-              <w:t>Hung</w:t>
-            </w:r>
-            <w:proofErr w:type="spellEnd"/>
+              <w:t>Said Alvarado</w:t>
+            </w:r>
           </w:p>
         </w:tc>
         <w:tc>
@@ -274,7 +272,14 @@
                 <w:sz w:val="28"/>
                 <w:szCs w:val="28"/>
               </w:rPr>
-              <w:t>13-89175</w:t>
+              <w:t>11-1002</w:t>
+            </w:r>
+            <w:r>
+              <w:rPr>
+                <w:sz w:val="28"/>
+                <w:szCs w:val="28"/>
+              </w:rPr>
+              <w:t>5</w:t>
             </w:r>
           </w:p>
         </w:tc>
@@ -345,6 +350,13 @@
                 <w:szCs w:val="28"/>
               </w:rPr>
             </w:pPr>
+            <w:r>
+              <w:rPr>
+                <w:sz w:val="28"/>
+                <w:szCs w:val="28"/>
+              </w:rPr>
+              <w:t>Cristhian Bravo</w:t>
+            </w:r>
           </w:p>
         </w:tc>
         <w:tc>
@@ -363,6 +375,13 @@
                 <w:szCs w:val="28"/>
               </w:rPr>
             </w:pPr>
+            <w:r>
+              <w:rPr>
+                <w:sz w:val="28"/>
+                <w:szCs w:val="28"/>
+              </w:rPr>
+              <w:t>11-10124</w:t>
+            </w:r>
           </w:p>
         </w:tc>
       </w:tr>
@@ -579,7 +598,7 @@
           <w:color w:val="FF0000"/>
           <w:sz w:val="28"/>
           <w:szCs w:val="28"/>
-          <w:lang w:eastAsia="es-VE"/>
+          <w:lang w:val="es-US" w:eastAsia="es-US"/>
         </w:rPr>
         <w:drawing>
           <wp:inline distT="0" distB="0" distL="0" distR="0">
@@ -629,7 +648,6 @@
           <w:szCs w:val="28"/>
         </w:rPr>
       </w:pPr>
-      <w:proofErr w:type="spellStart"/>
       <w:r>
         <w:rPr>
           <w:b/>
@@ -640,7 +658,6 @@
         </w:rPr>
         <w:t>Fig</w:t>
       </w:r>
-      <w:proofErr w:type="spellEnd"/>
       <w:r>
         <w:rPr>
           <w:b/>
@@ -679,127 +696,107 @@
           <w:sz w:val="28"/>
           <w:szCs w:val="28"/>
         </w:rPr>
-        <w:t xml:space="preserve"> </w:t>
-      </w:r>
-      <w:proofErr w:type="spellStart"/>
-      <w:r>
-        <w:rPr>
-          <w:b/>
-          <w:i/>
+        <w:t xml:space="preserve"> Comunnication Systems Bruce Carlson</w:t>
+      </w:r>
+    </w:p>
+    <w:p>
+      <w:pPr>
+        <w:jc w:val="both"/>
+        <w:rPr>
           <w:color w:val="000000" w:themeColor="text1"/>
           <w:sz w:val="28"/>
           <w:szCs w:val="28"/>
         </w:rPr>
-        <w:t>Comunnication</w:t>
-      </w:r>
-      <w:proofErr w:type="spellEnd"/>
-      <w:r>
-        <w:rPr>
-          <w:b/>
-          <w:i/>
+      </w:pPr>
+      <w:r>
+        <w:rPr>
           <w:color w:val="000000" w:themeColor="text1"/>
           <w:sz w:val="28"/>
           <w:szCs w:val="28"/>
         </w:rPr>
-        <w:t xml:space="preserve"> </w:t>
-      </w:r>
-      <w:proofErr w:type="spellStart"/>
-      <w:r>
-        <w:rPr>
-          <w:b/>
-          <w:i/>
+        <w:t xml:space="preserve">Los componentes de este diagrama se observan fácilmente , </w:t>
+      </w:r>
+    </w:p>
+    <w:p>
+      <w:pPr>
+        <w:jc w:val="both"/>
+        <w:rPr>
           <w:color w:val="000000" w:themeColor="text1"/>
           <w:sz w:val="28"/>
           <w:szCs w:val="28"/>
         </w:rPr>
-        <w:t>Systems</w:t>
-      </w:r>
-      <w:proofErr w:type="spellEnd"/>
-      <w:r>
-        <w:rPr>
-          <w:b/>
-          <w:i/>
+      </w:pPr>
+      <w:r>
+        <w:rPr>
           <w:color w:val="000000" w:themeColor="text1"/>
           <w:sz w:val="28"/>
           <w:szCs w:val="28"/>
         </w:rPr>
-        <w:t xml:space="preserve"> Bruce </w:t>
-      </w:r>
-      <w:proofErr w:type="spellStart"/>
-      <w:r>
-        <w:rPr>
-          <w:b/>
-          <w:i/>
+        <w:t>primero la señal x</w:t>
+      </w:r>
+      <w:r>
+        <w:rPr>
           <w:color w:val="000000" w:themeColor="text1"/>
           <w:sz w:val="28"/>
           <w:szCs w:val="28"/>
         </w:rPr>
-        <w:t>Carlson</w:t>
-      </w:r>
-      <w:proofErr w:type="spellEnd"/>
-    </w:p>
-    <w:p>
-      <w:pPr>
-        <w:jc w:val="both"/>
+        <w:t>(</w:t>
+      </w:r>
+      <w:r>
         <w:rPr>
           <w:color w:val="000000" w:themeColor="text1"/>
           <w:sz w:val="28"/>
           <w:szCs w:val="28"/>
         </w:rPr>
-      </w:pPr>
+        <w:t>t</w:t>
+      </w:r>
       <w:r>
         <w:rPr>
           <w:color w:val="000000" w:themeColor="text1"/>
           <w:sz w:val="28"/>
           <w:szCs w:val="28"/>
         </w:rPr>
-        <w:t xml:space="preserve">Los componentes de este diagrama se observan </w:t>
-      </w:r>
-      <w:proofErr w:type="gramStart"/>
+        <w:t>)</w:t>
+      </w:r>
       <w:r>
         <w:rPr>
           <w:color w:val="000000" w:themeColor="text1"/>
           <w:sz w:val="28"/>
           <w:szCs w:val="28"/>
         </w:rPr>
-        <w:t>fácilmente ,</w:t>
-      </w:r>
-      <w:proofErr w:type="gramEnd"/>
+        <w:t xml:space="preserve"> pasa por un sistema Hq(t) que en este caso es un desfasador en frecuencia y que es conocido como la transformada de Hilbert . A su vez la misma señal x</w:t>
+      </w:r>
       <w:r>
         <w:rPr>
           <w:color w:val="000000" w:themeColor="text1"/>
           <w:sz w:val="28"/>
           <w:szCs w:val="28"/>
         </w:rPr>
-        <w:t xml:space="preserve"> </w:t>
-      </w:r>
-    </w:p>
-    <w:p>
-      <w:pPr>
-        <w:jc w:val="both"/>
+        <w:t>(t) se modula con un coseno creando la component</w:t>
+      </w:r>
+      <w:r>
         <w:rPr>
           <w:color w:val="000000" w:themeColor="text1"/>
           <w:sz w:val="28"/>
           <w:szCs w:val="28"/>
         </w:rPr>
-      </w:pPr>
-      <w:proofErr w:type="gramStart"/>
+        <w:t>e</w:t>
+      </w:r>
       <w:r>
         <w:rPr>
           <w:color w:val="000000" w:themeColor="text1"/>
           <w:sz w:val="28"/>
           <w:szCs w:val="28"/>
         </w:rPr>
-        <w:t>primero</w:t>
-      </w:r>
-      <w:proofErr w:type="gramEnd"/>
+        <w:t xml:space="preserve"> Ac/2x(</w:t>
+      </w:r>
       <w:r>
         <w:rPr>
           <w:color w:val="000000" w:themeColor="text1"/>
           <w:sz w:val="28"/>
           <w:szCs w:val="28"/>
         </w:rPr>
-        <w:t xml:space="preserve"> la señal x</w:t>
+        <w:t>t</w:t>
       </w:r>
       <w:r>
         <w:rPr>
@@ -807,7 +804,7 @@
           <w:sz w:val="28"/>
           <w:szCs w:val="28"/>
         </w:rPr>
-        <w:t>(</w:t>
+        <w:t>)</w:t>
       </w:r>
       <w:r>
         <w:rPr>
@@ -815,7 +812,7 @@
           <w:sz w:val="28"/>
           <w:szCs w:val="28"/>
         </w:rPr>
-        <w:t>t</w:t>
+        <w:t>cos(wc*t) . La misma señal coseno que se usa para la modulación se desfasa 90 grados , y come es conocido si se desfasa 90 grados el coseno se obtiene el seno. Dicha señal seno se modula con la x</w:t>
       </w:r>
       <w:r>
         <w:rPr>
@@ -823,7 +820,7 @@
           <w:sz w:val="28"/>
           <w:szCs w:val="28"/>
         </w:rPr>
-        <w:t>)</w:t>
+        <w:t xml:space="preserve">”(t) que es la senal que salio del desfasor de frecuencia. </w:t>
       </w:r>
       <w:r>
         <w:rPr>
@@ -831,273 +828,7 @@
           <w:sz w:val="28"/>
           <w:szCs w:val="28"/>
         </w:rPr>
-        <w:t xml:space="preserve"> pasa por un sistema </w:t>
-      </w:r>
-      <w:proofErr w:type="spellStart"/>
-      <w:r>
-        <w:rPr>
-          <w:color w:val="000000" w:themeColor="text1"/>
-          <w:sz w:val="28"/>
-          <w:szCs w:val="28"/>
-        </w:rPr>
-        <w:t>Hq</w:t>
-      </w:r>
-      <w:proofErr w:type="spellEnd"/>
-      <w:r>
-        <w:rPr>
-          <w:color w:val="000000" w:themeColor="text1"/>
-          <w:sz w:val="28"/>
-          <w:szCs w:val="28"/>
-        </w:rPr>
-        <w:t xml:space="preserve">(t) que en este caso es un </w:t>
-      </w:r>
-      <w:proofErr w:type="spellStart"/>
-      <w:r>
-        <w:rPr>
-          <w:color w:val="000000" w:themeColor="text1"/>
-          <w:sz w:val="28"/>
-          <w:szCs w:val="28"/>
-        </w:rPr>
-        <w:t>desfasador</w:t>
-      </w:r>
-      <w:proofErr w:type="spellEnd"/>
-      <w:r>
-        <w:rPr>
-          <w:color w:val="000000" w:themeColor="text1"/>
-          <w:sz w:val="28"/>
-          <w:szCs w:val="28"/>
-        </w:rPr>
-        <w:t xml:space="preserve"> en frecuencia y que es conocido como la transformada de </w:t>
-      </w:r>
-      <w:proofErr w:type="spellStart"/>
-      <w:r>
-        <w:rPr>
-          <w:color w:val="000000" w:themeColor="text1"/>
-          <w:sz w:val="28"/>
-          <w:szCs w:val="28"/>
-        </w:rPr>
-        <w:t>Hilbert</w:t>
-      </w:r>
-      <w:proofErr w:type="spellEnd"/>
-      <w:r>
-        <w:rPr>
-          <w:color w:val="000000" w:themeColor="text1"/>
-          <w:sz w:val="28"/>
-          <w:szCs w:val="28"/>
-        </w:rPr>
-        <w:t xml:space="preserve"> . A su vez la misma señal </w:t>
-      </w:r>
-      <w:proofErr w:type="gramStart"/>
-      <w:r>
-        <w:rPr>
-          <w:color w:val="000000" w:themeColor="text1"/>
-          <w:sz w:val="28"/>
-          <w:szCs w:val="28"/>
-        </w:rPr>
-        <w:t>x</w:t>
-      </w:r>
-      <w:r>
-        <w:rPr>
-          <w:color w:val="000000" w:themeColor="text1"/>
-          <w:sz w:val="28"/>
-          <w:szCs w:val="28"/>
-        </w:rPr>
-        <w:t>(</w:t>
-      </w:r>
-      <w:proofErr w:type="gramEnd"/>
-      <w:r>
-        <w:rPr>
-          <w:color w:val="000000" w:themeColor="text1"/>
-          <w:sz w:val="28"/>
-          <w:szCs w:val="28"/>
-        </w:rPr>
-        <w:t>t) se modula con un coseno creando la component</w:t>
-      </w:r>
-      <w:r>
-        <w:rPr>
-          <w:color w:val="000000" w:themeColor="text1"/>
-          <w:sz w:val="28"/>
-          <w:szCs w:val="28"/>
-        </w:rPr>
-        <w:t>e</w:t>
-      </w:r>
-      <w:r>
-        <w:rPr>
-          <w:color w:val="000000" w:themeColor="text1"/>
-          <w:sz w:val="28"/>
-          <w:szCs w:val="28"/>
-        </w:rPr>
-        <w:t xml:space="preserve"> Ac/2x(</w:t>
-      </w:r>
-      <w:r>
-        <w:rPr>
-          <w:color w:val="000000" w:themeColor="text1"/>
-          <w:sz w:val="28"/>
-          <w:szCs w:val="28"/>
-        </w:rPr>
-        <w:t>t</w:t>
-      </w:r>
-      <w:r>
-        <w:rPr>
-          <w:color w:val="000000" w:themeColor="text1"/>
-          <w:sz w:val="28"/>
-          <w:szCs w:val="28"/>
-        </w:rPr>
-        <w:t>)</w:t>
-      </w:r>
-      <w:proofErr w:type="spellStart"/>
-      <w:r>
-        <w:rPr>
-          <w:color w:val="000000" w:themeColor="text1"/>
-          <w:sz w:val="28"/>
-          <w:szCs w:val="28"/>
-        </w:rPr>
-        <w:t>cos</w:t>
-      </w:r>
-      <w:proofErr w:type="spellEnd"/>
-      <w:r>
-        <w:rPr>
-          <w:color w:val="000000" w:themeColor="text1"/>
-          <w:sz w:val="28"/>
-          <w:szCs w:val="28"/>
-        </w:rPr>
-        <w:t>(</w:t>
-      </w:r>
-      <w:proofErr w:type="spellStart"/>
-      <w:r>
-        <w:rPr>
-          <w:color w:val="000000" w:themeColor="text1"/>
-          <w:sz w:val="28"/>
-          <w:szCs w:val="28"/>
-        </w:rPr>
-        <w:t>wc</w:t>
-      </w:r>
-      <w:proofErr w:type="spellEnd"/>
-      <w:r>
-        <w:rPr>
-          <w:color w:val="000000" w:themeColor="text1"/>
-          <w:sz w:val="28"/>
-          <w:szCs w:val="28"/>
-        </w:rPr>
-        <w:t xml:space="preserve">*t) . La misma señal coseno que se usa para la modulación se desfasa 90 </w:t>
-      </w:r>
-      <w:proofErr w:type="gramStart"/>
-      <w:r>
-        <w:rPr>
-          <w:color w:val="000000" w:themeColor="text1"/>
-          <w:sz w:val="28"/>
-          <w:szCs w:val="28"/>
-        </w:rPr>
-        <w:t>grados ,</w:t>
-      </w:r>
-      <w:proofErr w:type="gramEnd"/>
-      <w:r>
-        <w:rPr>
-          <w:color w:val="000000" w:themeColor="text1"/>
-          <w:sz w:val="28"/>
-          <w:szCs w:val="28"/>
-        </w:rPr>
-        <w:t xml:space="preserve"> y come es conocido si se desfasa 90 grados el coseno se obtiene el seno. Dicha señal seno se modula con la x</w:t>
-      </w:r>
-      <w:proofErr w:type="gramStart"/>
-      <w:r>
-        <w:rPr>
-          <w:color w:val="000000" w:themeColor="text1"/>
-          <w:sz w:val="28"/>
-          <w:szCs w:val="28"/>
-        </w:rPr>
-        <w:t>”(</w:t>
-      </w:r>
-      <w:proofErr w:type="gramEnd"/>
-      <w:r>
-        <w:rPr>
-          <w:color w:val="000000" w:themeColor="text1"/>
-          <w:sz w:val="28"/>
-          <w:szCs w:val="28"/>
-        </w:rPr>
-        <w:t xml:space="preserve">t) que es la </w:t>
-      </w:r>
-      <w:proofErr w:type="spellStart"/>
-      <w:r>
-        <w:rPr>
-          <w:color w:val="000000" w:themeColor="text1"/>
-          <w:sz w:val="28"/>
-          <w:szCs w:val="28"/>
-        </w:rPr>
-        <w:t>senal</w:t>
-      </w:r>
-      <w:proofErr w:type="spellEnd"/>
-      <w:r>
-        <w:rPr>
-          <w:color w:val="000000" w:themeColor="text1"/>
-          <w:sz w:val="28"/>
-          <w:szCs w:val="28"/>
-        </w:rPr>
-        <w:t xml:space="preserve"> que </w:t>
-      </w:r>
-      <w:proofErr w:type="spellStart"/>
-      <w:r>
-        <w:rPr>
-          <w:color w:val="000000" w:themeColor="text1"/>
-          <w:sz w:val="28"/>
-          <w:szCs w:val="28"/>
-        </w:rPr>
-        <w:t>salio</w:t>
-      </w:r>
-      <w:proofErr w:type="spellEnd"/>
-      <w:r>
-        <w:rPr>
-          <w:color w:val="000000" w:themeColor="text1"/>
-          <w:sz w:val="28"/>
-          <w:szCs w:val="28"/>
-        </w:rPr>
-        <w:t xml:space="preserve"> del </w:t>
-      </w:r>
-      <w:proofErr w:type="spellStart"/>
-      <w:r>
-        <w:rPr>
-          <w:color w:val="000000" w:themeColor="text1"/>
-          <w:sz w:val="28"/>
-          <w:szCs w:val="28"/>
-        </w:rPr>
-        <w:t>desfasor</w:t>
-      </w:r>
-      <w:proofErr w:type="spellEnd"/>
-      <w:r>
-        <w:rPr>
-          <w:color w:val="000000" w:themeColor="text1"/>
-          <w:sz w:val="28"/>
-          <w:szCs w:val="28"/>
-        </w:rPr>
-        <w:t xml:space="preserve"> de frecuencia. </w:t>
-      </w:r>
-      <w:r>
-        <w:rPr>
-          <w:color w:val="000000" w:themeColor="text1"/>
-          <w:sz w:val="28"/>
-          <w:szCs w:val="28"/>
-        </w:rPr>
-        <w:t xml:space="preserve">Por </w:t>
-      </w:r>
-      <w:proofErr w:type="spellStart"/>
-      <w:proofErr w:type="gramStart"/>
-      <w:r>
-        <w:rPr>
-          <w:color w:val="000000" w:themeColor="text1"/>
-          <w:sz w:val="28"/>
-          <w:szCs w:val="28"/>
-        </w:rPr>
-        <w:t>ultimo</w:t>
-      </w:r>
-      <w:proofErr w:type="spellEnd"/>
-      <w:proofErr w:type="gramEnd"/>
-      <w:r>
-        <w:rPr>
-          <w:color w:val="000000" w:themeColor="text1"/>
-          <w:sz w:val="28"/>
-          <w:szCs w:val="28"/>
-        </w:rPr>
-        <w:t xml:space="preserve"> las 2 señales se suman o se restan dependiendo de si se quiere usar USSB o LSSB</w:t>
+        <w:t>Por ultimo las 2 señales se suman o se restan dependiendo de si se quiere usar USSB o LSSB</w:t>
       </w:r>
     </w:p>
     <w:p>
@@ -1169,7 +900,7 @@
           <w:color w:val="FF0000"/>
           <w:sz w:val="28"/>
           <w:szCs w:val="28"/>
-          <w:lang w:eastAsia="es-VE"/>
+          <w:lang w:val="es-US" w:eastAsia="es-US"/>
         </w:rPr>
         <w:drawing>
           <wp:inline distT="0" distB="0" distL="0" distR="0">
@@ -1240,23 +971,7 @@
           <w:sz w:val="28"/>
           <w:szCs w:val="28"/>
         </w:rPr>
-        <w:t xml:space="preserve">El esquema presentado es el demodulador síncrono el cual consiste en multiplicar la señal transmitida con una portadora con la misma frecuencia  que la utilizada en la transmisión y el resultado de esto se pasa por un filtro </w:t>
-      </w:r>
-      <w:proofErr w:type="spellStart"/>
-      <w:r>
-        <w:rPr>
-          <w:sz w:val="28"/>
-          <w:szCs w:val="28"/>
-        </w:rPr>
-        <w:t>pasabajo</w:t>
-      </w:r>
-      <w:proofErr w:type="spellEnd"/>
-      <w:r>
-        <w:rPr>
-          <w:sz w:val="28"/>
-          <w:szCs w:val="28"/>
-        </w:rPr>
-        <w:t xml:space="preserve"> el cual eliminara las componentes de altas frecuencias de la señal transmitida (Recuérdese que al momento de modular se realizo un corrimiento en frecuencia). Luego la salida del filtro será el mensaje original.</w:t>
+        <w:t>El esquema presentado es el demodulador síncrono el cual consiste en multiplicar la señal transmitida con una portadora con la misma frecuencia  que la utilizada en la transmisión y el resultado de esto se pasa por un filtro pasabajo el cual eliminara las componentes de altas frecuencias de la señal transmitida (Recuérdese que al momento de modular se realizo un corrimiento en frecuencia). Luego la salida del filtro será el mensaje original.</w:t>
       </w:r>
     </w:p>
     <w:p>
@@ -1301,23 +1016,7 @@
           <w:sz w:val="28"/>
           <w:szCs w:val="28"/>
         </w:rPr>
-        <w:t xml:space="preserve">amplitud máxima de 2 Volt y mínima de -2 Volt, con una frecuencia de 16 </w:t>
-      </w:r>
-      <w:proofErr w:type="spellStart"/>
-      <w:r>
-        <w:rPr>
-          <w:sz w:val="28"/>
-          <w:szCs w:val="28"/>
-        </w:rPr>
-        <w:t>Hz.</w:t>
-      </w:r>
-      <w:proofErr w:type="spellEnd"/>
-      <w:r>
-        <w:rPr>
-          <w:sz w:val="28"/>
-          <w:szCs w:val="28"/>
-        </w:rPr>
-        <w:t xml:space="preserve"> Determine para esta señal</w:t>
+        <w:t>amplitud máxima de 2 Volt y mínima de -2 Volt, con una frecuencia de 16 Hz. Determine para esta señal</w:t>
       </w:r>
       <w:r>
         <w:rPr>
@@ -1374,7 +1073,7 @@
           <w:color w:val="1F497D" w:themeColor="text2"/>
           <w:sz w:val="28"/>
           <w:szCs w:val="28"/>
-          <w:lang w:eastAsia="es-VE"/>
+          <w:lang w:val="es-US" w:eastAsia="es-US"/>
         </w:rPr>
         <w:drawing>
           <wp:inline distT="0" distB="0" distL="0" distR="0">
@@ -1464,7 +1163,7 @@
           <w:color w:val="1F497D" w:themeColor="text2"/>
           <w:sz w:val="28"/>
           <w:szCs w:val="28"/>
-          <w:lang w:eastAsia="es-VE"/>
+          <w:lang w:val="es-US" w:eastAsia="es-US"/>
         </w:rPr>
         <w:drawing>
           <wp:inline distT="0" distB="0" distL="0" distR="0">
@@ -1527,48 +1226,14 @@
           <w:sz w:val="28"/>
           <w:szCs w:val="28"/>
         </w:rPr>
-        <w:t xml:space="preserve">Se definió una base de tiempo de forma que se obtuvieran 8 periodos, luego se uso la función de </w:t>
-      </w:r>
-      <w:proofErr w:type="spellStart"/>
-      <w:r>
-        <w:rPr>
-          <w:sz w:val="28"/>
-          <w:szCs w:val="28"/>
-        </w:rPr>
-        <w:t>matlab</w:t>
-      </w:r>
-      <w:proofErr w:type="spellEnd"/>
-      <w:r>
-        <w:rPr>
-          <w:sz w:val="28"/>
-          <w:szCs w:val="28"/>
-        </w:rPr>
-        <w:t xml:space="preserve"> </w:t>
-      </w:r>
-      <w:proofErr w:type="spellStart"/>
-      <w:proofErr w:type="gramStart"/>
-      <w:r>
-        <w:rPr>
-          <w:sz w:val="28"/>
-          <w:szCs w:val="28"/>
-        </w:rPr>
-        <w:t>sawtooth</w:t>
-      </w:r>
-      <w:proofErr w:type="spellEnd"/>
-      <w:r>
-        <w:rPr>
-          <w:sz w:val="28"/>
-          <w:szCs w:val="28"/>
-        </w:rPr>
-        <w:t>(</w:t>
-      </w:r>
-      <w:proofErr w:type="gramEnd"/>
-      <w:r>
-        <w:rPr>
-          <w:sz w:val="28"/>
-          <w:szCs w:val="28"/>
-        </w:rPr>
-        <w:t>) la cual permite generar una se</w:t>
+        <w:t>Se definió una base de tiempo de forma que se obtuvieran 8 periodos, luego se uso la función de matlab sawtooth</w:t>
+      </w:r>
+      <w:r>
+        <w:rPr>
+          <w:sz w:val="28"/>
+          <w:szCs w:val="28"/>
+        </w:rPr>
+        <w:t>() la cual permite generar una se</w:t>
       </w:r>
       <w:r>
         <w:rPr>
@@ -1657,7 +1322,7 @@
           <w:color w:val="1F497D" w:themeColor="text2"/>
           <w:sz w:val="28"/>
           <w:szCs w:val="28"/>
-          <w:lang w:eastAsia="es-VE"/>
+          <w:lang w:val="es-US" w:eastAsia="es-US"/>
         </w:rPr>
         <w:drawing>
           <wp:inline distT="0" distB="0" distL="0" distR="0">
@@ -1779,7 +1444,7 @@
           <w:color w:val="000000" w:themeColor="text1"/>
           <w:sz w:val="28"/>
           <w:szCs w:val="28"/>
-          <w:lang w:eastAsia="es-VE"/>
+          <w:lang w:val="es-US" w:eastAsia="es-US"/>
         </w:rPr>
         <w:drawing>
           <wp:inline distT="0" distB="0" distL="0" distR="0">
@@ -1900,7 +1565,7 @@
           <w:color w:val="000000" w:themeColor="text1"/>
           <w:sz w:val="28"/>
           <w:szCs w:val="28"/>
-          <w:lang w:eastAsia="es-VE"/>
+          <w:lang w:val="es-US" w:eastAsia="es-US"/>
         </w:rPr>
         <w:drawing>
           <wp:inline distT="0" distB="0" distL="0" distR="0">
@@ -1971,7 +1636,7 @@
           <w:color w:val="000000" w:themeColor="text1"/>
           <w:sz w:val="28"/>
           <w:szCs w:val="28"/>
-          <w:lang w:eastAsia="es-VE"/>
+          <w:lang w:val="es-US" w:eastAsia="es-US"/>
         </w:rPr>
         <w:drawing>
           <wp:inline distT="0" distB="0" distL="0" distR="0">
@@ -2019,23 +1684,13 @@
           <w:szCs w:val="28"/>
         </w:rPr>
       </w:pPr>
-      <w:proofErr w:type="spellStart"/>
       <w:r>
         <w:rPr>
           <w:color w:val="000000" w:themeColor="text1"/>
           <w:sz w:val="28"/>
           <w:szCs w:val="28"/>
         </w:rPr>
-        <w:t>Integrandola</w:t>
-      </w:r>
-      <w:proofErr w:type="spellEnd"/>
-      <w:r>
-        <w:rPr>
-          <w:color w:val="000000" w:themeColor="text1"/>
-          <w:sz w:val="28"/>
-          <w:szCs w:val="28"/>
-        </w:rPr>
-        <w:t xml:space="preserve"> obtenemos que </w:t>
+        <w:t xml:space="preserve">Integrandola obtenemos que </w:t>
       </w:r>
     </w:p>
     <w:p>
@@ -2053,7 +1708,7 @@
           <w:color w:val="000000" w:themeColor="text1"/>
           <w:sz w:val="28"/>
           <w:szCs w:val="28"/>
-          <w:lang w:eastAsia="es-VE"/>
+          <w:lang w:val="es-US" w:eastAsia="es-US"/>
         </w:rPr>
         <w:drawing>
           <wp:inline distT="0" distB="0" distL="0" distR="0">
@@ -2106,61 +1761,7 @@
           <w:sz w:val="28"/>
           <w:szCs w:val="28"/>
         </w:rPr>
-        <w:t>La señal mensajera es una señal periódica  de pulsos rectangulares, definida por un triangulo de amplitud positiva en medio periodo y otro de amplitud negativa en el otro. El cálculo anterior fue hecho solo para medio periodo (equivalente a un triangulo</w:t>
-      </w:r>
-      <w:proofErr w:type="gramStart"/>
-      <w:r>
-        <w:rPr>
-          <w:color w:val="000000" w:themeColor="text1"/>
-          <w:sz w:val="28"/>
-          <w:szCs w:val="28"/>
-        </w:rPr>
-        <w:t>) ,</w:t>
-      </w:r>
-      <w:proofErr w:type="gramEnd"/>
-      <w:r>
-        <w:rPr>
-          <w:color w:val="000000" w:themeColor="text1"/>
-          <w:sz w:val="28"/>
-          <w:szCs w:val="28"/>
-        </w:rPr>
-        <w:t xml:space="preserve"> por lo cual ahora debemos obtener la otra parte que falta. La otra parte del periodo tiene  la misma forma triangular que se acaba de integrar pero con un cambio en su amplitud,  la energía durante este medio periodo es la misma  (el área debajo de la </w:t>
-      </w:r>
-      <w:proofErr w:type="gramStart"/>
-      <w:r>
-        <w:rPr>
-          <w:color w:val="000000" w:themeColor="text1"/>
-          <w:sz w:val="28"/>
-          <w:szCs w:val="28"/>
-        </w:rPr>
-        <w:t>curva )</w:t>
-      </w:r>
-      <w:proofErr w:type="gramEnd"/>
-      <w:r>
-        <w:rPr>
-          <w:color w:val="000000" w:themeColor="text1"/>
-          <w:sz w:val="28"/>
-          <w:szCs w:val="28"/>
-        </w:rPr>
-        <w:t xml:space="preserve"> por lo tanto la potencia de esta señal respecto a la anterior también lo es. Por lo que sí quiero  obtener la potencia </w:t>
-      </w:r>
-      <w:proofErr w:type="gramStart"/>
-      <w:r>
-        <w:rPr>
-          <w:color w:val="000000" w:themeColor="text1"/>
-          <w:sz w:val="28"/>
-          <w:szCs w:val="28"/>
-        </w:rPr>
-        <w:t>total ,</w:t>
-      </w:r>
-      <w:proofErr w:type="gramEnd"/>
-      <w:r>
-        <w:rPr>
-          <w:color w:val="000000" w:themeColor="text1"/>
-          <w:sz w:val="28"/>
-          <w:szCs w:val="28"/>
-        </w:rPr>
-        <w:t xml:space="preserve"> basta con promediar la suma de energía de las 2 señales y dividirlas entre 2 y con esto se obtendrá la potencia total en el periodo completo. El resultado de esta operación sigue siendo 4</w:t>
+        <w:t>La señal mensajera es una señal periódica  de pulsos rectangulares, definida por un triangulo de amplitud positiva en medio periodo y otro de amplitud negativa en el otro. El cálculo anterior fue hecho solo para medio periodo (equivalente a un triangulo) , por lo cual ahora debemos obtener la otra parte que falta. La otra parte del periodo tiene  la misma forma triangular que se acaba de integrar pero con un cambio en su amplitud,  la energía durante este medio periodo es la misma  (el área debajo de la curva ) por lo tanto la potencia de esta señal respecto a la anterior también lo es. Por lo que sí quiero  obtener la potencia total , basta con promediar la suma de energía de las 2 señales y dividirlas entre 2 y con esto se obtendrá la potencia total en el periodo completo. El resultado de esta operación sigue siendo 4</w:t>
       </w:r>
       <w:r>
         <w:rPr>
@@ -2256,7 +1857,7 @@
           <w:noProof/>
           <w:sz w:val="28"/>
           <w:szCs w:val="28"/>
-          <w:lang w:eastAsia="es-VE"/>
+          <w:lang w:val="es-US" w:eastAsia="es-US"/>
         </w:rPr>
         <w:lastRenderedPageBreak/>
         <w:drawing>
@@ -2346,43 +1947,7 @@
           <w:sz w:val="28"/>
           <w:szCs w:val="28"/>
         </w:rPr>
-        <w:t xml:space="preserve">Dado que la señal es periódica y </w:t>
-      </w:r>
-      <w:proofErr w:type="spellStart"/>
-      <w:r>
-        <w:rPr>
-          <w:rFonts w:ascii="Calibri" w:hAnsi="Calibri" w:cs="Calibri"/>
-          <w:sz w:val="28"/>
-          <w:szCs w:val="28"/>
-        </w:rPr>
-        <w:t>determinística</w:t>
-      </w:r>
-      <w:proofErr w:type="spellEnd"/>
-      <w:r>
-        <w:rPr>
-          <w:rFonts w:ascii="Calibri" w:hAnsi="Calibri" w:cs="Calibri"/>
-          <w:sz w:val="28"/>
-          <w:szCs w:val="28"/>
-        </w:rPr>
-        <w:t xml:space="preserve"> su espectro de frecuencias es discreto. Los lóbulos </w:t>
-      </w:r>
-      <w:proofErr w:type="gramStart"/>
-      <w:r>
-        <w:rPr>
-          <w:rFonts w:ascii="Calibri" w:hAnsi="Calibri" w:cs="Calibri"/>
-          <w:sz w:val="28"/>
-          <w:szCs w:val="28"/>
-        </w:rPr>
-        <w:t>son ,</w:t>
-      </w:r>
-      <w:proofErr w:type="gramEnd"/>
-      <w:r>
-        <w:rPr>
-          <w:rFonts w:ascii="Calibri" w:hAnsi="Calibri" w:cs="Calibri"/>
-          <w:sz w:val="28"/>
-          <w:szCs w:val="28"/>
-        </w:rPr>
-        <w:t xml:space="preserve"> básicamente , los picos  de la señal en su espectro de frecuencia, para este caso el tercer pico de la señal representa el tercer lóbulo, si quiero el ancho de banda hasta el tercer lóbulo, observo en que frecuencia de la imagen se desvanece el pico de la señal para este caso el pico está centrado en 80 pero decae en 96. Por lo que 96 es el ancho de banda de la señal.</w:t>
+        <w:t>Dado que la señal es periódica y determinística su espectro de frecuencias es discreto. Los lóbulos son , básicamente , los picos  de la señal en su espectro de frecuencia, para este caso el tercer pico de la señal representa el tercer lóbulo, si quiero el ancho de banda hasta el tercer lóbulo, observo en que frecuencia de la imagen se desvanece el pico de la señal para este caso el pico está centrado en 80 pero decae en 96. Por lo que 96 es el ancho de banda de la señal.</w:t>
       </w:r>
     </w:p>
     <w:p>
@@ -2422,23 +1987,7 @@
           <w:sz w:val="28"/>
           <w:szCs w:val="28"/>
         </w:rPr>
-        <w:t xml:space="preserve">Module el mensaje m(t) en SSB con una portadora de amplitud 5 Volt y frecuencia 500 </w:t>
-      </w:r>
-      <w:proofErr w:type="spellStart"/>
-      <w:r>
-        <w:rPr>
-          <w:sz w:val="28"/>
-          <w:szCs w:val="28"/>
-        </w:rPr>
-        <w:t>Hz.</w:t>
-      </w:r>
-      <w:proofErr w:type="spellEnd"/>
-      <w:r>
-        <w:rPr>
-          <w:sz w:val="28"/>
-          <w:szCs w:val="28"/>
-        </w:rPr>
-        <w:t xml:space="preserve"> Determine</w:t>
+        <w:t>Module el mensaje m(t) en SSB con una portadora de amplitud 5 Volt y frecuencia 500 Hz. Determine</w:t>
       </w:r>
       <w:r>
         <w:rPr>
@@ -2647,23 +2196,7 @@
           <w:sz w:val="28"/>
           <w:szCs w:val="28"/>
         </w:rPr>
-        <w:t xml:space="preserve">2W  donde W es la frecuencia tomada como ancho de banda de la </w:t>
-      </w:r>
-      <w:proofErr w:type="gramStart"/>
-      <w:r>
-        <w:rPr>
-          <w:sz w:val="28"/>
-          <w:szCs w:val="28"/>
-        </w:rPr>
-        <w:t>mensajera .</w:t>
-      </w:r>
-      <w:proofErr w:type="gramEnd"/>
-      <w:r>
-        <w:rPr>
-          <w:sz w:val="28"/>
-          <w:szCs w:val="28"/>
-        </w:rPr>
-        <w:t xml:space="preserve">  </w:t>
+        <w:t xml:space="preserve">2W  donde W es la frecuencia tomada como ancho de banda de la mensajera .  </w:t>
       </w:r>
       <w:r>
         <w:rPr>
@@ -2802,7 +2335,6 @@
         </w:rPr>
         <w:t xml:space="preserve">Dado que se redujo el ancho  de banda de la señal modulada con SSB a W. La potencia se reduce también en la mitad ya que no gastas potencia en transmitir las 2 bandas </w:t>
       </w:r>
-      <w:proofErr w:type="gramStart"/>
       <w:r>
         <w:rPr>
           <w:color w:val="000000" w:themeColor="text1"/>
@@ -2817,16 +2349,7 @@
           <w:sz w:val="28"/>
           <w:szCs w:val="28"/>
         </w:rPr>
-        <w:t xml:space="preserve"> la</w:t>
-      </w:r>
-      <w:proofErr w:type="gramEnd"/>
-      <w:r>
-        <w:rPr>
-          <w:color w:val="000000" w:themeColor="text1"/>
-          <w:sz w:val="28"/>
-          <w:szCs w:val="28"/>
-        </w:rPr>
-        <w:t xml:space="preserve"> superior e inferior ) en las que se encontraba el mensaje  como si es el caso de la DSB </w:t>
+        <w:t xml:space="preserve"> la superior e inferior ) en las que se encontraba el mensaje  como si es el caso de la DSB </w:t>
       </w:r>
     </w:p>
     <w:p>
@@ -2896,7 +2419,7 @@
           <w:color w:val="000000" w:themeColor="text1"/>
           <w:sz w:val="28"/>
           <w:szCs w:val="28"/>
-          <w:lang w:eastAsia="es-VE"/>
+          <w:lang w:val="es-US" w:eastAsia="es-US"/>
         </w:rPr>
         <w:drawing>
           <wp:inline distT="0" distB="0" distL="0" distR="0">
@@ -2964,7 +2487,7 @@
           <w:color w:val="000000" w:themeColor="text1"/>
           <w:sz w:val="28"/>
           <w:szCs w:val="28"/>
-          <w:lang w:eastAsia="es-VE"/>
+          <w:lang w:val="es-US" w:eastAsia="es-US"/>
         </w:rPr>
         <w:drawing>
           <wp:inline distT="0" distB="0" distL="0" distR="0">
@@ -3019,27 +2542,17 @@
           <w:sz w:val="28"/>
           <w:szCs w:val="28"/>
         </w:rPr>
-        <w:t xml:space="preserve">Donde Ac es la amplitud de la portadora y </w:t>
-      </w:r>
-      <w:proofErr w:type="spellStart"/>
+        <w:t>Donde Ac es la amplitud de la portadora y P</w:t>
+      </w:r>
       <w:r>
         <w:rPr>
           <w:color w:val="000000" w:themeColor="text1"/>
           <w:sz w:val="28"/>
           <w:szCs w:val="28"/>
-        </w:rPr>
-        <w:t>P</w:t>
-      </w:r>
-      <w:r>
-        <w:rPr>
-          <w:color w:val="000000" w:themeColor="text1"/>
-          <w:sz w:val="28"/>
-          <w:szCs w:val="28"/>
           <w:vertAlign w:val="subscript"/>
         </w:rPr>
         <w:t>x</w:t>
       </w:r>
-      <w:proofErr w:type="spellEnd"/>
       <w:r>
         <w:rPr>
           <w:color w:val="000000" w:themeColor="text1"/>
@@ -3076,25 +2589,7 @@
           <w:sz w:val="28"/>
           <w:szCs w:val="28"/>
         </w:rPr>
-        <w:t xml:space="preserve">Sustituyendo en la expresión anterior se obtiene que la potencia SSB </w:t>
-      </w:r>
-      <w:proofErr w:type="gramStart"/>
-      <w:r>
-        <w:rPr>
-          <w:color w:val="000000" w:themeColor="text1"/>
-          <w:sz w:val="28"/>
-          <w:szCs w:val="28"/>
-        </w:rPr>
-        <w:t>es</w:t>
-      </w:r>
-      <w:proofErr w:type="gramEnd"/>
-      <w:r>
-        <w:rPr>
-          <w:color w:val="000000" w:themeColor="text1"/>
-          <w:sz w:val="28"/>
-          <w:szCs w:val="28"/>
-        </w:rPr>
-        <w:t xml:space="preserve"> </w:t>
+        <w:t xml:space="preserve">Sustituyendo en la expresión anterior se obtiene que la potencia SSB es </w:t>
       </w:r>
     </w:p>
     <w:p>
@@ -3231,39 +2726,7 @@
           <w:sz w:val="28"/>
           <w:szCs w:val="28"/>
         </w:rPr>
-        <w:t xml:space="preserve">Calcule el valor de la densidad espectral de potencia de un ruido blanco y </w:t>
-      </w:r>
-      <w:proofErr w:type="spellStart"/>
-      <w:r>
-        <w:rPr>
-          <w:sz w:val="28"/>
-          <w:szCs w:val="28"/>
-        </w:rPr>
-        <w:t>gaussiano</w:t>
-      </w:r>
-      <w:proofErr w:type="spellEnd"/>
-      <w:r>
-        <w:rPr>
-          <w:sz w:val="28"/>
-          <w:szCs w:val="28"/>
-        </w:rPr>
-        <w:t xml:space="preserve">, sabiendo que la señal luego de ser transmitida por el canal y </w:t>
-      </w:r>
-      <w:proofErr w:type="spellStart"/>
-      <w:r>
-        <w:rPr>
-          <w:sz w:val="28"/>
-          <w:szCs w:val="28"/>
-        </w:rPr>
-        <w:t>demodulada</w:t>
-      </w:r>
-      <w:proofErr w:type="spellEnd"/>
-      <w:r>
-        <w:rPr>
-          <w:sz w:val="28"/>
-          <w:szCs w:val="28"/>
-        </w:rPr>
-        <w:t xml:space="preserve"> en el receptor presenta una S/N de 10 dB.</w:t>
+        <w:t>Calcule el valor de la densidad espectral de potencia de un ruido blanco y gaussiano, sabiendo que la señal luego de ser transmitida por el canal y demodulada en el receptor presenta una S/N de 10 dB.</w:t>
       </w:r>
       <w:r>
         <w:rPr>
@@ -3308,23 +2771,7 @@
           <w:sz w:val="28"/>
           <w:szCs w:val="28"/>
         </w:rPr>
-        <w:t xml:space="preserve">En el caso de una señal modulada con el esquema SSB se tiene que la relación señal a ruido de la señal en el recepto es la misma que la señal a ruido de la señal </w:t>
-      </w:r>
-      <w:proofErr w:type="spellStart"/>
-      <w:r>
-        <w:rPr>
-          <w:sz w:val="28"/>
-          <w:szCs w:val="28"/>
-        </w:rPr>
-        <w:t>demoduladad</w:t>
-      </w:r>
-      <w:proofErr w:type="spellEnd"/>
-      <w:r>
-        <w:rPr>
-          <w:sz w:val="28"/>
-          <w:szCs w:val="28"/>
-        </w:rPr>
-        <w:t xml:space="preserve">, es decir, que </w:t>
+        <w:t xml:space="preserve">En el caso de una señal modulada con el esquema SSB se tiene que la relación señal a ruido de la señal en el recepto es la misma que la señal a ruido de la señal demoduladad, es decir, que </w:t>
       </w:r>
     </w:p>
     <w:p>
@@ -3551,17 +2998,8 @@
           <w:sz w:val="28"/>
           <w:szCs w:val="28"/>
         </w:rPr>
-        <w:t xml:space="preserve">De lo anterior entonces es posible obtener la relación señal/ruido de forma directa con los datos </w:t>
-      </w:r>
-      <w:proofErr w:type="gramStart"/>
-      <w:r>
-        <w:rPr>
-          <w:sz w:val="28"/>
-          <w:szCs w:val="28"/>
-        </w:rPr>
-        <w:t>proporcionados .</w:t>
-      </w:r>
-      <w:proofErr w:type="gramEnd"/>
+        <w:t>De lo anterior entonces es posible obtener la relación señal/ruido de forma directa con los datos proporcionados .</w:t>
+      </w:r>
     </w:p>
     <w:p>
       <w:pPr>
@@ -3736,29 +3174,12 @@
         </w:rPr>
         <w:t xml:space="preserve"> </w:t>
       </w:r>
-      <w:proofErr w:type="spellStart"/>
-      <w:r>
-        <w:rPr>
-          <w:sz w:val="28"/>
-          <w:szCs w:val="28"/>
-        </w:rPr>
-        <w:t>Nx</w:t>
-      </w:r>
-      <w:proofErr w:type="spellEnd"/>
-      <w:r>
-        <w:rPr>
-          <w:sz w:val="28"/>
-          <w:szCs w:val="28"/>
-        </w:rPr>
-        <w:t xml:space="preserve"> obteniéndose </w:t>
-      </w:r>
-      <w:proofErr w:type="gramStart"/>
-      <w:r>
-        <w:rPr>
-          <w:sz w:val="28"/>
-          <w:szCs w:val="28"/>
-        </w:rPr>
-        <w:t xml:space="preserve">que </w:t>
+      <w:r>
+        <w:rPr>
+          <w:sz w:val="28"/>
+          <w:szCs w:val="28"/>
+        </w:rPr>
+        <w:t xml:space="preserve">Nx obteniéndose que </w:t>
       </w:r>
       <w:r>
         <w:rPr>
@@ -3767,7 +3188,6 @@
         </w:rPr>
         <w:t>:</w:t>
       </w:r>
-      <w:proofErr w:type="gramEnd"/>
     </w:p>
     <w:p>
       <w:pPr>
@@ -3833,41 +3253,13 @@
           <w:szCs w:val="28"/>
         </w:rPr>
       </w:pPr>
-      <w:proofErr w:type="gramStart"/>
       <w:r>
         <w:rPr>
           <w:rFonts w:eastAsiaTheme="minorEastAsia"/>
           <w:sz w:val="28"/>
           <w:szCs w:val="28"/>
         </w:rPr>
-        <w:t>sustituyendo</w:t>
-      </w:r>
-      <w:proofErr w:type="gramEnd"/>
-      <w:r>
-        <w:rPr>
-          <w:rFonts w:eastAsiaTheme="minorEastAsia"/>
-          <w:sz w:val="28"/>
-          <w:szCs w:val="28"/>
-        </w:rPr>
-        <w:t xml:space="preserve"> el valor de </w:t>
-      </w:r>
-      <w:proofErr w:type="spellStart"/>
-      <w:r>
-        <w:rPr>
-          <w:rFonts w:eastAsiaTheme="minorEastAsia"/>
-          <w:sz w:val="28"/>
-          <w:szCs w:val="28"/>
-        </w:rPr>
-        <w:t>Px</w:t>
-      </w:r>
-      <w:proofErr w:type="spellEnd"/>
-      <w:r>
-        <w:rPr>
-          <w:rFonts w:eastAsiaTheme="minorEastAsia"/>
-          <w:sz w:val="28"/>
-          <w:szCs w:val="28"/>
-        </w:rPr>
-        <w:t xml:space="preserve">  ya conocido (la potencia en la señal ) en la relación anterior se obtiene entonces que la densidad espectral de potencia del ruido tiene un valor de </w:t>
+        <w:t xml:space="preserve">sustituyendo el valor de Px  ya conocido (la potencia en la señal ) en la relación anterior se obtiene entonces que la densidad espectral de potencia del ruido tiene un valor de </w:t>
       </w:r>
     </w:p>
     <w:p>
@@ -3971,23 +3363,7 @@
           <w:sz w:val="28"/>
           <w:szCs w:val="28"/>
         </w:rPr>
-        <w:t xml:space="preserve">Implemente un script .m en </w:t>
-      </w:r>
-      <w:proofErr w:type="spellStart"/>
-      <w:r>
-        <w:rPr>
-          <w:sz w:val="28"/>
-          <w:szCs w:val="28"/>
-        </w:rPr>
-        <w:t>Matlab</w:t>
-      </w:r>
-      <w:proofErr w:type="spellEnd"/>
-      <w:r>
-        <w:rPr>
-          <w:sz w:val="28"/>
-          <w:szCs w:val="28"/>
-        </w:rPr>
-        <w:t xml:space="preserve"> que le permita desarrollar todos los puntos de la práctica y realizar las modificaciones necesarias con facilidad. Seleccione una frecuencia de muestreo apropiada para la implementación de la práctica.</w:t>
+        <w:t>Implemente un script .m en Matlab que le permita desarrollar todos los puntos de la práctica y realizar las modificaciones necesarias con facilidad. Seleccione una frecuencia de muestreo apropiada para la implementación de la práctica.</w:t>
       </w:r>
       <w:r>
         <w:rPr>
@@ -4015,90 +3391,6 @@
       <w:pPr>
         <w:jc w:val="both"/>
         <w:rPr>
-          <w:color w:val="FF0000"/>
-          <w:sz w:val="28"/>
-          <w:szCs w:val="28"/>
-        </w:rPr>
-      </w:pPr>
-      <w:r>
-        <w:rPr>
-          <w:color w:val="FF0000"/>
-          <w:sz w:val="28"/>
-          <w:szCs w:val="28"/>
-        </w:rPr>
-        <w:t>Adjunte el código en el correo</w:t>
-      </w:r>
-      <w:r>
-        <w:rPr>
-          <w:color w:val="FF0000"/>
-          <w:sz w:val="28"/>
-          <w:szCs w:val="28"/>
-        </w:rPr>
-        <w:t xml:space="preserve"> de entrega como</w:t>
-      </w:r>
-      <w:r>
-        <w:rPr>
-          <w:color w:val="FF0000"/>
-          <w:sz w:val="28"/>
-          <w:szCs w:val="28"/>
-        </w:rPr>
-        <w:t xml:space="preserve"> un archivo .m </w:t>
-      </w:r>
-      <w:r>
-        <w:rPr>
-          <w:color w:val="FF0000"/>
-          <w:sz w:val="28"/>
-          <w:szCs w:val="28"/>
-        </w:rPr>
-        <w:t>y titúlelo de la misma manera en que</w:t>
-      </w:r>
-      <w:r>
-        <w:rPr>
-          <w:color w:val="FF0000"/>
-          <w:sz w:val="28"/>
-          <w:szCs w:val="28"/>
-        </w:rPr>
-        <w:t xml:space="preserve"> su archivo de entrega</w:t>
-      </w:r>
-      <w:r>
-        <w:rPr>
-          <w:color w:val="FF0000"/>
-          <w:sz w:val="28"/>
-          <w:szCs w:val="28"/>
-        </w:rPr>
-        <w:t xml:space="preserve"> es decir tal como se indica</w:t>
-      </w:r>
-      <w:r>
-        <w:rPr>
-          <w:color w:val="FF0000"/>
-          <w:sz w:val="28"/>
-          <w:szCs w:val="28"/>
-        </w:rPr>
-        <w:t xml:space="preserve"> en el archivo </w:t>
-      </w:r>
-      <w:proofErr w:type="spellStart"/>
-      <w:r>
-        <w:rPr>
-          <w:color w:val="FF0000"/>
-          <w:sz w:val="28"/>
-          <w:szCs w:val="28"/>
-        </w:rPr>
-        <w:t>Laboratory</w:t>
-      </w:r>
-      <w:proofErr w:type="spellEnd"/>
-      <w:r>
-        <w:rPr>
-          <w:color w:val="FF0000"/>
-          <w:sz w:val="28"/>
-          <w:szCs w:val="28"/>
-        </w:rPr>
-        <w:t xml:space="preserve"> en la parte de Instructivo</w:t>
-      </w:r>
-    </w:p>
-    <w:p>
-      <w:pPr>
-        <w:jc w:val="both"/>
-        <w:rPr>
           <w:sz w:val="28"/>
           <w:szCs w:val="28"/>
         </w:rPr>
@@ -4126,25 +3418,7 @@
           <w:sz w:val="28"/>
           <w:szCs w:val="28"/>
         </w:rPr>
-        <w:t xml:space="preserve">La frecuencia de muestreo es 16Khz, esta frecuencia se eligió porque es suficientemente elevada como para cumplir con el criterio de </w:t>
-      </w:r>
-      <w:proofErr w:type="spellStart"/>
-      <w:r>
-        <w:rPr>
-          <w:color w:val="000000" w:themeColor="text1"/>
-          <w:sz w:val="28"/>
-          <w:szCs w:val="28"/>
-        </w:rPr>
-        <w:t>Nyquist</w:t>
-      </w:r>
-      <w:proofErr w:type="spellEnd"/>
-      <w:r>
-        <w:rPr>
-          <w:color w:val="000000" w:themeColor="text1"/>
-          <w:sz w:val="28"/>
-          <w:szCs w:val="28"/>
-        </w:rPr>
-        <w:t xml:space="preserve"> tanto de la señal mensaje (16Hz) como de la señal moduladora (500Hz)</w:t>
+        <w:t>La frecuencia de muestreo es 16Khz, esta frecuencia se eligió porque es suficientemente elevada como para cumplir con el criterio de Nyquist tanto de la señal mensaje (16Hz) como de la señal moduladora (500Hz)</w:t>
       </w:r>
       <w:r>
         <w:rPr>
@@ -4190,25 +3464,25 @@
           <w:sz w:val="28"/>
           <w:szCs w:val="28"/>
         </w:rPr>
+        <w:t>Usando el esquema de modulación por discriminación de fase como el que se muestra a continuación observe los siguientes puntos de interés:</w:t>
+      </w:r>
+    </w:p>
+    <w:p>
+      <w:pPr>
+        <w:jc w:val="center"/>
+        <w:rPr>
+          <w:sz w:val="28"/>
+          <w:szCs w:val="28"/>
+        </w:rPr>
+      </w:pPr>
+      <w:r>
+        <w:rPr>
+          <w:noProof/>
+          <w:sz w:val="28"/>
+          <w:szCs w:val="28"/>
+          <w:lang w:val="es-US" w:eastAsia="es-US"/>
+        </w:rPr>
         <w:lastRenderedPageBreak/>
-        <w:t>Usando el esquema de modulación por discriminación de fase como el que se muestra a continuación observe los siguientes puntos de interés:</w:t>
-      </w:r>
-    </w:p>
-    <w:p>
-      <w:pPr>
-        <w:jc w:val="center"/>
-        <w:rPr>
-          <w:sz w:val="28"/>
-          <w:szCs w:val="28"/>
-        </w:rPr>
-      </w:pPr>
-      <w:r>
-        <w:rPr>
-          <w:noProof/>
-          <w:sz w:val="28"/>
-          <w:szCs w:val="28"/>
-          <w:lang w:eastAsia="es-VE"/>
-        </w:rPr>
         <w:drawing>
           <wp:inline distT="0" distB="0" distL="0" distR="0">
             <wp:extent cx="6078855" cy="2548255"/>
@@ -4280,18 +3554,8 @@
           <w:sz w:val="28"/>
           <w:szCs w:val="28"/>
         </w:rPr>
-        <w:t xml:space="preserve"> SSB </w:t>
-      </w:r>
-      <w:proofErr w:type="spellStart"/>
-      <w:r>
-        <w:rPr>
-          <w:b/>
-          <w:sz w:val="28"/>
-          <w:szCs w:val="28"/>
-        </w:rPr>
-        <w:t>Upper</w:t>
-      </w:r>
-      <w:proofErr w:type="spellEnd"/>
+        <w:t xml:space="preserve"> SSB Upper</w:t>
+      </w:r>
       <w:r>
         <w:rPr>
           <w:b/>
@@ -4385,7 +3649,7 @@
                 <w:color w:val="FF0000"/>
                 <w:sz w:val="28"/>
                 <w:szCs w:val="28"/>
-                <w:lang w:eastAsia="es-VE"/>
+                <w:lang w:val="es-US" w:eastAsia="es-US"/>
               </w:rPr>
               <w:drawing>
                 <wp:inline distT="0" distB="0" distL="0" distR="0">
@@ -4455,7 +3719,7 @@
                 <w:color w:val="FF0000"/>
                 <w:sz w:val="28"/>
                 <w:szCs w:val="28"/>
-                <w:lang w:eastAsia="es-VE"/>
+                <w:lang w:val="es-US" w:eastAsia="es-US"/>
               </w:rPr>
               <w:drawing>
                 <wp:inline distT="0" distB="0" distL="0" distR="0">
@@ -4631,7 +3895,14 @@
                 <w:sz w:val="28"/>
                 <w:szCs w:val="28"/>
               </w:rPr>
-              <w:t>: 4-25</w:t>
+              <w:t>: 4-</w:t>
+            </w:r>
+            <w:r>
+              <w:rPr>
+                <w:sz w:val="28"/>
+                <w:szCs w:val="28"/>
+              </w:rPr>
+              <w:t>29</w:t>
             </w:r>
           </w:p>
         </w:tc>
@@ -4748,21 +4019,19 @@
                 <w:szCs w:val="28"/>
               </w:rPr>
             </w:pPr>
-            <w:proofErr w:type="spellStart"/>
-            <w:r>
-              <w:rPr>
-                <w:sz w:val="28"/>
-                <w:szCs w:val="28"/>
-              </w:rPr>
-              <w:t>Lineas</w:t>
-            </w:r>
-            <w:proofErr w:type="spellEnd"/>
-            <w:r>
-              <w:rPr>
-                <w:sz w:val="28"/>
-                <w:szCs w:val="28"/>
-              </w:rPr>
-              <w:t xml:space="preserve"> 30 - 58</w:t>
+            <w:r>
+              <w:rPr>
+                <w:sz w:val="28"/>
+                <w:szCs w:val="28"/>
+              </w:rPr>
+              <w:t xml:space="preserve">Lineas </w:t>
+            </w:r>
+            <w:r>
+              <w:rPr>
+                <w:sz w:val="28"/>
+                <w:szCs w:val="28"/>
+              </w:rPr>
+              <w:t>32-60</w:t>
             </w:r>
           </w:p>
         </w:tc>
@@ -4791,39 +4060,7 @@
                 <w:sz w:val="28"/>
                 <w:szCs w:val="28"/>
               </w:rPr>
-              <w:t xml:space="preserve">Resultado obtenido en el </w:t>
-            </w:r>
-            <w:proofErr w:type="spellStart"/>
-            <w:r>
-              <w:rPr>
-                <w:sz w:val="28"/>
-                <w:szCs w:val="28"/>
-              </w:rPr>
-              <w:t>Comand</w:t>
-            </w:r>
-            <w:proofErr w:type="spellEnd"/>
-            <w:r>
-              <w:rPr>
-                <w:sz w:val="28"/>
-                <w:szCs w:val="28"/>
-              </w:rPr>
-              <w:t xml:space="preserve"> </w:t>
-            </w:r>
-            <w:proofErr w:type="spellStart"/>
-            <w:r>
-              <w:rPr>
-                <w:sz w:val="28"/>
-                <w:szCs w:val="28"/>
-              </w:rPr>
-              <w:t>Window</w:t>
-            </w:r>
-            <w:proofErr w:type="spellEnd"/>
-            <w:r>
-              <w:rPr>
-                <w:sz w:val="28"/>
-                <w:szCs w:val="28"/>
-              </w:rPr>
-              <w:t xml:space="preserve"> :</w:t>
+              <w:t>Resultado obtenido en el Comand Window :</w:t>
             </w:r>
           </w:p>
         </w:tc>
@@ -4913,7 +4150,6 @@
           <w:sz w:val="28"/>
           <w:szCs w:val="28"/>
         </w:rPr>
-        <w:lastRenderedPageBreak/>
         <w:t>Calculo de la potencia antes de modular</w:t>
       </w:r>
       <w:r>
@@ -4998,7 +4234,14 @@
                 <w:sz w:val="28"/>
                 <w:szCs w:val="28"/>
               </w:rPr>
-              <w:t xml:space="preserve"> 14</w:t>
+              <w:t xml:space="preserve"> 1</w:t>
+            </w:r>
+            <w:r>
+              <w:rPr>
+                <w:sz w:val="28"/>
+                <w:szCs w:val="28"/>
+              </w:rPr>
+              <w:t>6</w:t>
             </w:r>
           </w:p>
         </w:tc>
@@ -5027,39 +4270,8 @@
                 <w:sz w:val="28"/>
                 <w:szCs w:val="28"/>
               </w:rPr>
-              <w:t xml:space="preserve">Resultado obtenido en el </w:t>
-            </w:r>
-            <w:proofErr w:type="spellStart"/>
-            <w:r>
-              <w:rPr>
-                <w:sz w:val="28"/>
-                <w:szCs w:val="28"/>
-              </w:rPr>
-              <w:t>Comand</w:t>
-            </w:r>
-            <w:proofErr w:type="spellEnd"/>
-            <w:r>
-              <w:rPr>
-                <w:sz w:val="28"/>
-                <w:szCs w:val="28"/>
-              </w:rPr>
-              <w:t xml:space="preserve"> </w:t>
-            </w:r>
-            <w:proofErr w:type="spellStart"/>
-            <w:r>
-              <w:rPr>
-                <w:sz w:val="28"/>
-                <w:szCs w:val="28"/>
-              </w:rPr>
-              <w:t>Window</w:t>
-            </w:r>
-            <w:proofErr w:type="spellEnd"/>
-            <w:r>
-              <w:rPr>
-                <w:sz w:val="28"/>
-                <w:szCs w:val="28"/>
-              </w:rPr>
-              <w:t xml:space="preserve"> :</w:t>
+              <w:lastRenderedPageBreak/>
+              <w:t>Resultado obtenido en el Comand Window :</w:t>
             </w:r>
           </w:p>
         </w:tc>
@@ -5197,21 +4409,12 @@
         </w:rPr>
         <w:t xml:space="preserve"> por el </w:t>
       </w:r>
-      <w:proofErr w:type="spellStart"/>
-      <w:r>
-        <w:rPr>
-          <w:sz w:val="28"/>
-          <w:szCs w:val="28"/>
-        </w:rPr>
-        <w:t>desfasador</w:t>
-      </w:r>
-      <w:proofErr w:type="spellEnd"/>
-      <w:r>
-        <w:rPr>
-          <w:sz w:val="28"/>
-          <w:szCs w:val="28"/>
-        </w:rPr>
-        <w:t xml:space="preserve"> de 90° Banda Ancha </w:t>
+      <w:r>
+        <w:rPr>
+          <w:sz w:val="28"/>
+          <w:szCs w:val="28"/>
+        </w:rPr>
+        <w:t xml:space="preserve">desfasador de 90° Banda Ancha </w:t>
       </w:r>
       <w:r>
         <w:rPr>
@@ -5263,7 +4466,7 @@
                 <w:color w:val="FF0000"/>
                 <w:sz w:val="28"/>
                 <w:szCs w:val="28"/>
-                <w:lang w:eastAsia="es-VE"/>
+                <w:lang w:val="es-US" w:eastAsia="es-US"/>
               </w:rPr>
               <w:drawing>
                 <wp:inline distT="0" distB="0" distL="0" distR="0">
@@ -5333,7 +4536,7 @@
                 <w:color w:val="FF0000"/>
                 <w:sz w:val="28"/>
                 <w:szCs w:val="28"/>
-                <w:lang w:eastAsia="es-VE"/>
+                <w:lang w:val="es-US" w:eastAsia="es-US"/>
               </w:rPr>
               <w:drawing>
                 <wp:inline distT="0" distB="0" distL="0" distR="0">
@@ -5509,7 +4712,21 @@
                 <w:sz w:val="28"/>
                 <w:szCs w:val="28"/>
               </w:rPr>
-              <w:t xml:space="preserve"> 67 - 75</w:t>
+              <w:t xml:space="preserve"> 69</w:t>
+            </w:r>
+            <w:r>
+              <w:rPr>
+                <w:sz w:val="28"/>
+                <w:szCs w:val="28"/>
+              </w:rPr>
+              <w:t xml:space="preserve"> - 7</w:t>
+            </w:r>
+            <w:r>
+              <w:rPr>
+                <w:sz w:val="28"/>
+                <w:szCs w:val="28"/>
+              </w:rPr>
+              <w:t>7</w:t>
             </w:r>
           </w:p>
         </w:tc>
@@ -5601,7 +4818,7 @@
                 <w:color w:val="FF0000"/>
                 <w:sz w:val="28"/>
                 <w:szCs w:val="28"/>
-                <w:lang w:eastAsia="es-VE"/>
+                <w:lang w:val="es-US" w:eastAsia="es-US"/>
               </w:rPr>
               <w:drawing>
                 <wp:inline distT="0" distB="0" distL="0" distR="0">
@@ -5671,7 +4888,7 @@
                 <w:color w:val="FF0000"/>
                 <w:sz w:val="28"/>
                 <w:szCs w:val="28"/>
-                <w:lang w:eastAsia="es-VE"/>
+                <w:lang w:val="es-US" w:eastAsia="es-US"/>
               </w:rPr>
               <w:drawing>
                 <wp:inline distT="0" distB="0" distL="0" distR="0">
@@ -5809,15 +5026,7 @@
                 <w:sz w:val="28"/>
                 <w:szCs w:val="28"/>
               </w:rPr>
-              <w:t xml:space="preserve">Número de las líneas de código donde se realiza esta </w:t>
-            </w:r>
-            <w:r>
-              <w:rPr>
-                <w:sz w:val="28"/>
-                <w:szCs w:val="28"/>
-              </w:rPr>
-              <w:lastRenderedPageBreak/>
-              <w:t>operación</w:t>
+              <w:t>Número de las líneas de código donde se realiza esta operación</w:t>
             </w:r>
             <w:r>
               <w:rPr>
@@ -5848,7 +5057,6 @@
                 <w:sz w:val="28"/>
                 <w:szCs w:val="28"/>
               </w:rPr>
-              <w:lastRenderedPageBreak/>
               <w:t>Líneas</w:t>
             </w:r>
             <w:r>
@@ -5856,7 +5064,21 @@
                 <w:sz w:val="28"/>
                 <w:szCs w:val="28"/>
               </w:rPr>
-              <w:t xml:space="preserve"> 79-87</w:t>
+              <w:t xml:space="preserve"> 82</w:t>
+            </w:r>
+            <w:r>
+              <w:rPr>
+                <w:sz w:val="28"/>
+                <w:szCs w:val="28"/>
+              </w:rPr>
+              <w:t>-</w:t>
+            </w:r>
+            <w:r>
+              <w:rPr>
+                <w:sz w:val="28"/>
+                <w:szCs w:val="28"/>
+              </w:rPr>
+              <w:t>90</w:t>
             </w:r>
           </w:p>
         </w:tc>
@@ -5877,7 +5099,6 @@
           <w:sz w:val="28"/>
           <w:szCs w:val="28"/>
         </w:rPr>
-        <w:lastRenderedPageBreak/>
         <w:t xml:space="preserve"> </w:t>
       </w:r>
     </w:p>
@@ -5899,6 +5120,7 @@
           <w:sz w:val="28"/>
           <w:szCs w:val="28"/>
         </w:rPr>
+        <w:lastRenderedPageBreak/>
         <w:t>Gr</w:t>
       </w:r>
       <w:r>
@@ -5920,47 +5142,7 @@
           <w:sz w:val="28"/>
           <w:szCs w:val="28"/>
         </w:rPr>
-        <w:t xml:space="preserve">de la señal después de pasar por el </w:t>
-      </w:r>
-      <w:proofErr w:type="spellStart"/>
-      <w:r>
-        <w:rPr>
-          <w:sz w:val="28"/>
-          <w:szCs w:val="28"/>
-        </w:rPr>
-        <w:t>desfasador</w:t>
-      </w:r>
-      <w:proofErr w:type="spellEnd"/>
-      <w:r>
-        <w:rPr>
-          <w:sz w:val="28"/>
-          <w:szCs w:val="28"/>
-        </w:rPr>
-        <w:t xml:space="preserve"> de 90° Banda Ancha por la multiplicada  por el oscilador local pasada por el </w:t>
-      </w:r>
-      <w:proofErr w:type="spellStart"/>
-      <w:r>
-        <w:rPr>
-          <w:sz w:val="28"/>
-          <w:szCs w:val="28"/>
-        </w:rPr>
-        <w:t>desfasador</w:t>
-      </w:r>
-      <w:proofErr w:type="spellEnd"/>
-      <w:r>
-        <w:rPr>
-          <w:sz w:val="28"/>
-          <w:szCs w:val="28"/>
-        </w:rPr>
-        <w:t xml:space="preserve"> 90° a </w:t>
-      </w:r>
-      <w:proofErr w:type="spellStart"/>
-      <w:r>
-        <w:rPr>
-          <w:sz w:val="28"/>
-          <w:szCs w:val="28"/>
-        </w:rPr>
-        <w:t>f</w:t>
+        <w:t>de la señal después de pasar por el desfasador de 90° Banda Ancha por la multiplicada  por el oscilador local pasada por el desfasador 90° a f</w:t>
       </w:r>
       <w:r>
         <w:rPr>
@@ -5970,7 +5152,6 @@
         </w:rPr>
         <w:t>c</w:t>
       </w:r>
-      <w:proofErr w:type="spellEnd"/>
       <w:r>
         <w:rPr>
           <w:sz w:val="28"/>
@@ -6021,7 +5202,7 @@
                 <w:color w:val="FF0000"/>
                 <w:sz w:val="28"/>
                 <w:szCs w:val="28"/>
-                <w:lang w:eastAsia="es-VE"/>
+                <w:lang w:val="es-US" w:eastAsia="es-US"/>
               </w:rPr>
               <w:drawing>
                 <wp:inline distT="0" distB="0" distL="0" distR="0">
@@ -6091,7 +5272,7 @@
                 <w:color w:val="FF0000"/>
                 <w:sz w:val="28"/>
                 <w:szCs w:val="28"/>
-                <w:lang w:eastAsia="es-VE"/>
+                <w:lang w:val="es-US" w:eastAsia="es-US"/>
               </w:rPr>
               <w:drawing>
                 <wp:inline distT="0" distB="0" distL="0" distR="0">
@@ -6267,7 +5448,21 @@
                 <w:sz w:val="28"/>
                 <w:szCs w:val="28"/>
               </w:rPr>
-              <w:t xml:space="preserve"> 92 - 100</w:t>
+              <w:t xml:space="preserve"> 95</w:t>
+            </w:r>
+            <w:r>
+              <w:rPr>
+                <w:sz w:val="28"/>
+                <w:szCs w:val="28"/>
+              </w:rPr>
+              <w:t xml:space="preserve"> - 10</w:t>
+            </w:r>
+            <w:r>
+              <w:rPr>
+                <w:sz w:val="28"/>
+                <w:szCs w:val="28"/>
+              </w:rPr>
+              <w:t>3</w:t>
             </w:r>
           </w:p>
         </w:tc>
@@ -6396,7 +5591,7 @@
                 <w:color w:val="FF0000"/>
                 <w:sz w:val="28"/>
                 <w:szCs w:val="28"/>
-                <w:lang w:eastAsia="es-VE"/>
+                <w:lang w:val="es-US" w:eastAsia="es-US"/>
               </w:rPr>
               <w:drawing>
                 <wp:inline distT="0" distB="0" distL="0" distR="0">
@@ -6466,7 +5661,7 @@
                 <w:color w:val="FF0000"/>
                 <w:sz w:val="28"/>
                 <w:szCs w:val="28"/>
-                <w:lang w:eastAsia="es-VE"/>
+                <w:lang w:val="es-US" w:eastAsia="es-US"/>
               </w:rPr>
               <w:drawing>
                 <wp:inline distT="0" distB="0" distL="0" distR="0">
@@ -6635,12 +5830,36 @@
                 <w:sz w:val="28"/>
                 <w:szCs w:val="28"/>
               </w:rPr>
-              <w:t>Líneas 107 - 116</w:t>
+              <w:t>Líneas 109</w:t>
+            </w:r>
+            <w:r>
+              <w:rPr>
+                <w:sz w:val="28"/>
+                <w:szCs w:val="28"/>
+              </w:rPr>
+              <w:t xml:space="preserve"> - 11</w:t>
+            </w:r>
+            <w:r>
+              <w:rPr>
+                <w:sz w:val="28"/>
+                <w:szCs w:val="28"/>
+              </w:rPr>
+              <w:t>9</w:t>
             </w:r>
           </w:p>
         </w:tc>
       </w:tr>
     </w:tbl>
+    <w:p>
+      <w:pPr>
+        <w:jc w:val="both"/>
+        <w:rPr>
+          <w:color w:val="1F497D" w:themeColor="text2"/>
+          <w:sz w:val="28"/>
+          <w:szCs w:val="28"/>
+        </w:rPr>
+      </w:pPr>
+    </w:p>
     <w:p>
       <w:pPr>
         <w:jc w:val="both"/>
@@ -6742,6 +5961,13 @@
                 <w:szCs w:val="28"/>
               </w:rPr>
             </w:pPr>
+            <w:r>
+              <w:rPr>
+                <w:sz w:val="28"/>
+                <w:szCs w:val="28"/>
+              </w:rPr>
+              <w:t>123-152</w:t>
+            </w:r>
           </w:p>
         </w:tc>
       </w:tr>
@@ -6769,39 +5995,7 @@
                 <w:sz w:val="28"/>
                 <w:szCs w:val="28"/>
               </w:rPr>
-              <w:t xml:space="preserve">Resultado obtenido en el </w:t>
-            </w:r>
-            <w:proofErr w:type="spellStart"/>
-            <w:r>
-              <w:rPr>
-                <w:sz w:val="28"/>
-                <w:szCs w:val="28"/>
-              </w:rPr>
-              <w:t>Comand</w:t>
-            </w:r>
-            <w:proofErr w:type="spellEnd"/>
-            <w:r>
-              <w:rPr>
-                <w:sz w:val="28"/>
-                <w:szCs w:val="28"/>
-              </w:rPr>
-              <w:t xml:space="preserve"> </w:t>
-            </w:r>
-            <w:proofErr w:type="spellStart"/>
-            <w:r>
-              <w:rPr>
-                <w:sz w:val="28"/>
-                <w:szCs w:val="28"/>
-              </w:rPr>
-              <w:t>Window</w:t>
-            </w:r>
-            <w:proofErr w:type="spellEnd"/>
-            <w:r>
-              <w:rPr>
-                <w:sz w:val="28"/>
-                <w:szCs w:val="28"/>
-              </w:rPr>
-              <w:t xml:space="preserve"> :</w:t>
+              <w:t>Resultado obtenido en el Comand Window :</w:t>
             </w:r>
           </w:p>
         </w:tc>
@@ -6827,7 +6021,21 @@
                 <w:sz w:val="28"/>
                 <w:szCs w:val="28"/>
               </w:rPr>
-              <w:t>El ancho de banda luego de modular es = 596Hz</w:t>
+              <w:t xml:space="preserve">El ancho </w:t>
+            </w:r>
+            <w:r>
+              <w:rPr>
+                <w:sz w:val="28"/>
+                <w:szCs w:val="28"/>
+              </w:rPr>
+              <w:t xml:space="preserve">de banda luego de modular es = </w:t>
+            </w:r>
+            <w:r>
+              <w:rPr>
+                <w:sz w:val="28"/>
+                <w:szCs w:val="28"/>
+              </w:rPr>
+              <w:t>96Hz</w:t>
             </w:r>
           </w:p>
         </w:tc>
@@ -6869,14 +6077,6 @@
           <w:szCs w:val="28"/>
         </w:rPr>
         <w:t xml:space="preserve"> </w:t>
-      </w:r>
-      <w:r>
-        <w:rPr>
-          <w:color w:val="FF0000"/>
-          <w:sz w:val="28"/>
-          <w:szCs w:val="28"/>
-        </w:rPr>
-        <w:t>(indique en que líneas de su código se realiza esta operación)</w:t>
       </w:r>
     </w:p>
     <w:tbl>
@@ -6941,6 +6141,13 @@
                 <w:szCs w:val="28"/>
               </w:rPr>
             </w:pPr>
+            <w:r>
+              <w:rPr>
+                <w:sz w:val="28"/>
+                <w:szCs w:val="28"/>
+              </w:rPr>
+              <w:t>155-159</w:t>
+            </w:r>
           </w:p>
         </w:tc>
       </w:tr>
@@ -6968,39 +6175,7 @@
                 <w:sz w:val="28"/>
                 <w:szCs w:val="28"/>
               </w:rPr>
-              <w:t xml:space="preserve">Resultado obtenido en el </w:t>
-            </w:r>
-            <w:proofErr w:type="spellStart"/>
-            <w:r>
-              <w:rPr>
-                <w:sz w:val="28"/>
-                <w:szCs w:val="28"/>
-              </w:rPr>
-              <w:t>Comand</w:t>
-            </w:r>
-            <w:proofErr w:type="spellEnd"/>
-            <w:r>
-              <w:rPr>
-                <w:sz w:val="28"/>
-                <w:szCs w:val="28"/>
-              </w:rPr>
-              <w:t xml:space="preserve"> </w:t>
-            </w:r>
-            <w:proofErr w:type="spellStart"/>
-            <w:r>
-              <w:rPr>
-                <w:sz w:val="28"/>
-                <w:szCs w:val="28"/>
-              </w:rPr>
-              <w:t>Window</w:t>
-            </w:r>
-            <w:proofErr w:type="spellEnd"/>
-            <w:r>
-              <w:rPr>
-                <w:sz w:val="28"/>
-                <w:szCs w:val="28"/>
-              </w:rPr>
-              <w:t xml:space="preserve"> :</w:t>
+              <w:t>Resultado obtenido en el Comand Window :</w:t>
             </w:r>
           </w:p>
         </w:tc>
@@ -7041,54 +6216,6 @@
           <w:szCs w:val="28"/>
         </w:rPr>
       </w:pPr>
-      <w:r>
-        <w:rPr>
-          <w:color w:val="1F497D" w:themeColor="text2"/>
-          <w:sz w:val="28"/>
-          <w:szCs w:val="28"/>
-        </w:rPr>
-        <w:t xml:space="preserve">Borre esto y </w:t>
-      </w:r>
-      <w:r>
-        <w:rPr>
-          <w:color w:val="1F497D" w:themeColor="text2"/>
-          <w:sz w:val="28"/>
-          <w:szCs w:val="28"/>
-        </w:rPr>
-        <w:t>muestre</w:t>
-      </w:r>
-      <w:r>
-        <w:rPr>
-          <w:color w:val="1F497D" w:themeColor="text2"/>
-          <w:sz w:val="28"/>
-          <w:szCs w:val="28"/>
-        </w:rPr>
-        <w:t xml:space="preserve"> en este espacio lo</w:t>
-      </w:r>
-      <w:r>
-        <w:rPr>
-          <w:color w:val="1F497D" w:themeColor="text2"/>
-          <w:sz w:val="28"/>
-          <w:szCs w:val="28"/>
-        </w:rPr>
-        <w:t xml:space="preserve"> que se le pide</w:t>
-      </w:r>
-      <w:r>
-        <w:rPr>
-          <w:color w:val="1F497D" w:themeColor="text2"/>
-          <w:sz w:val="28"/>
-          <w:szCs w:val="28"/>
-        </w:rPr>
-        <w:t xml:space="preserve"> anterior</w:t>
-      </w:r>
-      <w:r>
-        <w:rPr>
-          <w:color w:val="1F497D" w:themeColor="text2"/>
-          <w:sz w:val="28"/>
-          <w:szCs w:val="28"/>
-        </w:rPr>
-        <w:t>mente</w:t>
-      </w:r>
     </w:p>
     <w:p>
       <w:pPr>
@@ -7119,7 +6246,7 @@
           <w:noProof/>
           <w:sz w:val="28"/>
           <w:szCs w:val="28"/>
-          <w:lang w:eastAsia="es-VE"/>
+          <w:lang w:val="es-US" w:eastAsia="es-US"/>
         </w:rPr>
         <w:drawing>
           <wp:inline distT="0" distB="0" distL="0" distR="0">
@@ -7254,14 +6381,6 @@
         </w:rPr>
         <w:t xml:space="preserve"> </w:t>
       </w:r>
-      <w:r>
-        <w:rPr>
-          <w:color w:val="FF0000"/>
-          <w:sz w:val="28"/>
-          <w:szCs w:val="28"/>
-        </w:rPr>
-        <w:t>(indique en que líneas de su código se realiza esta operación)</w:t>
-      </w:r>
     </w:p>
     <w:tbl>
       <w:tblPr>
@@ -7297,7 +6416,7 @@
                 <w:color w:val="FF0000"/>
                 <w:sz w:val="28"/>
                 <w:szCs w:val="28"/>
-                <w:lang w:eastAsia="es-VE"/>
+                <w:lang w:val="es-US" w:eastAsia="es-US"/>
               </w:rPr>
               <w:drawing>
                 <wp:inline distT="0" distB="0" distL="0" distR="0">
@@ -7367,7 +6486,7 @@
                 <w:color w:val="FF0000"/>
                 <w:sz w:val="28"/>
                 <w:szCs w:val="28"/>
-                <w:lang w:eastAsia="es-VE"/>
+                <w:lang w:val="es-US" w:eastAsia="es-US"/>
               </w:rPr>
               <w:drawing>
                 <wp:inline distT="0" distB="0" distL="0" distR="0">
@@ -7537,7 +6656,7 @@
                 <w:sz w:val="28"/>
                 <w:szCs w:val="28"/>
               </w:rPr>
-              <w:t>161</w:t>
+              <w:t>162</w:t>
             </w:r>
             <w:r>
               <w:rPr>
@@ -7545,7 +6664,15 @@
                 <w:szCs w:val="28"/>
                 <w:lang w:val="en-US"/>
               </w:rPr>
-              <w:t>-169</w:t>
+              <w:t>-1</w:t>
+            </w:r>
+            <w:r>
+              <w:rPr>
+                <w:sz w:val="28"/>
+                <w:szCs w:val="28"/>
+                <w:lang w:val="en-US"/>
+              </w:rPr>
+              <w:t>70</w:t>
             </w:r>
           </w:p>
         </w:tc>
@@ -7560,59 +6687,26 @@
           <w:szCs w:val="28"/>
         </w:rPr>
       </w:pPr>
-      <w:r>
+    </w:p>
+    <w:p>
+      <w:pPr>
+        <w:jc w:val="both"/>
         <w:rPr>
           <w:color w:val="1F497D" w:themeColor="text2"/>
           <w:sz w:val="28"/>
           <w:szCs w:val="28"/>
         </w:rPr>
-        <w:lastRenderedPageBreak/>
-        <w:t xml:space="preserve">Borre esto y </w:t>
-      </w:r>
-      <w:r>
+      </w:pPr>
+    </w:p>
+    <w:p>
+      <w:pPr>
+        <w:jc w:val="both"/>
         <w:rPr>
           <w:color w:val="1F497D" w:themeColor="text2"/>
           <w:sz w:val="28"/>
           <w:szCs w:val="28"/>
         </w:rPr>
-        <w:t xml:space="preserve">complete la tabla con las dos versiones de la señal que se pide </w:t>
-      </w:r>
-    </w:p>
-    <w:p>
-      <w:pPr>
-        <w:jc w:val="both"/>
-        <w:rPr>
-          <w:color w:val="FF0000"/>
-          <w:sz w:val="28"/>
-          <w:szCs w:val="28"/>
-        </w:rPr>
-      </w:pPr>
-      <w:r>
-        <w:rPr>
-          <w:color w:val="FF0000"/>
-          <w:sz w:val="28"/>
-          <w:szCs w:val="28"/>
-        </w:rPr>
-        <w:t xml:space="preserve">(Al mostrar su grafica use el la cuadricula </w:t>
-      </w:r>
-      <w:proofErr w:type="spellStart"/>
-      <w:r>
-        <w:rPr>
-          <w:color w:val="FF0000"/>
-          <w:sz w:val="28"/>
-          <w:szCs w:val="28"/>
-        </w:rPr>
-        <w:t>grid</w:t>
-      </w:r>
-      <w:proofErr w:type="spellEnd"/>
-      <w:r>
-        <w:rPr>
-          <w:color w:val="FF0000"/>
-          <w:sz w:val="28"/>
-          <w:szCs w:val="28"/>
-        </w:rPr>
-        <w:t>, ponga el titulo de lo que corresponde a cada eje, mas el titulo general de la grafica, puede usar leyendas también)</w:t>
-      </w:r>
+      </w:pPr>
     </w:p>
     <w:p>
       <w:pPr>
@@ -7660,7 +6754,14 @@
           <w:sz w:val="28"/>
           <w:szCs w:val="28"/>
         </w:rPr>
-        <w:t xml:space="preserve"> después de pasar por el filtro Pasa-Bajo</w:t>
+        <w:t xml:space="preserve"> después de pasar por el filtro</w:t>
+      </w:r>
+      <w:r>
+        <w:rPr>
+          <w:sz w:val="28"/>
+          <w:szCs w:val="28"/>
+        </w:rPr>
+        <w:t xml:space="preserve"> Pasa-Bajo</w:t>
       </w:r>
       <w:r>
         <w:rPr>
@@ -7699,14 +6800,6 @@
           <w:szCs w:val="28"/>
         </w:rPr>
         <w:t xml:space="preserve">  </w:t>
-      </w:r>
-      <w:r>
-        <w:rPr>
-          <w:color w:val="FF0000"/>
-          <w:sz w:val="28"/>
-          <w:szCs w:val="28"/>
-        </w:rPr>
-        <w:t>(indique en que líneas de su código se realiza esta operación)</w:t>
       </w:r>
     </w:p>
     <w:tbl>
@@ -7716,9 +6809,9 @@
         <w:tblLook w:val="04A0"/>
       </w:tblPr>
       <w:tblGrid>
-        <w:gridCol w:w="5983"/>
-        <w:gridCol w:w="1927"/>
-        <w:gridCol w:w="3412"/>
+        <w:gridCol w:w="5882"/>
+        <w:gridCol w:w="1719"/>
+        <w:gridCol w:w="3721"/>
       </w:tblGrid>
       <w:tr>
         <w:trPr>
@@ -7743,7 +6836,7 @@
                 <w:color w:val="FF0000"/>
                 <w:sz w:val="28"/>
                 <w:szCs w:val="28"/>
-                <w:lang w:eastAsia="es-VE"/>
+                <w:lang w:val="es-US" w:eastAsia="es-US"/>
               </w:rPr>
               <w:drawing>
                 <wp:inline distT="0" distB="0" distL="0" distR="0">
@@ -7813,13 +6906,13 @@
                 <w:color w:val="FF0000"/>
                 <w:sz w:val="28"/>
                 <w:szCs w:val="28"/>
-                <w:lang w:eastAsia="es-VE"/>
+                <w:lang w:val="es-US" w:eastAsia="es-US"/>
               </w:rPr>
               <w:drawing>
                 <wp:inline distT="0" distB="0" distL="0" distR="0">
-                  <wp:extent cx="3382027" cy="2937397"/>
+                  <wp:extent cx="3508310" cy="2625076"/>
                   <wp:effectExtent l="0" t="0" r="0" b="0"/>
-                  <wp:docPr id="29" name="Imagen 4"/>
+                  <wp:docPr id="41" name="Imagen 6"/>
                   <wp:cNvGraphicFramePr>
                     <a:graphicFrameLocks xmlns:a="http://schemas.openxmlformats.org/drawingml/2006/main" noChangeAspect="1"/>
                   </wp:cNvGraphicFramePr>
@@ -7827,7 +6920,7 @@
                     <a:graphicData uri="http://schemas.openxmlformats.org/drawingml/2006/picture">
                       <pic:pic xmlns:pic="http://schemas.openxmlformats.org/drawingml/2006/picture">
                         <pic:nvPicPr>
-                          <pic:cNvPr id="0" name="Picture 4"/>
+                          <pic:cNvPr id="0" name="Picture 6"/>
                           <pic:cNvPicPr>
                             <a:picLocks noChangeAspect="1" noChangeArrowheads="1"/>
                           </pic:cNvPicPr>
@@ -7842,7 +6935,7 @@
                         <pic:spPr bwMode="auto">
                           <a:xfrm>
                             <a:off x="0" y="0"/>
-                            <a:ext cx="3381855" cy="2937248"/>
+                            <a:ext cx="3508352" cy="2625107"/>
                           </a:xfrm>
                           <a:prstGeom prst="rect">
                             <a:avLst/>
@@ -7982,7 +7075,14 @@
                 <w:sz w:val="28"/>
                 <w:szCs w:val="28"/>
               </w:rPr>
-              <w:t>171-184</w:t>
+              <w:t>172</w:t>
+            </w:r>
+            <w:r>
+              <w:rPr>
+                <w:sz w:val="28"/>
+                <w:szCs w:val="28"/>
+              </w:rPr>
+              <w:t>-184</w:t>
             </w:r>
           </w:p>
         </w:tc>
@@ -7997,58 +7097,6 @@
           <w:szCs w:val="28"/>
         </w:rPr>
       </w:pPr>
-      <w:r>
-        <w:rPr>
-          <w:color w:val="1F497D" w:themeColor="text2"/>
-          <w:sz w:val="28"/>
-          <w:szCs w:val="28"/>
-        </w:rPr>
-        <w:t xml:space="preserve">Borre esto y </w:t>
-      </w:r>
-      <w:r>
-        <w:rPr>
-          <w:color w:val="1F497D" w:themeColor="text2"/>
-          <w:sz w:val="28"/>
-          <w:szCs w:val="28"/>
-        </w:rPr>
-        <w:t xml:space="preserve">complete la tabla con las dos versiones de la señal que se pide </w:t>
-      </w:r>
-    </w:p>
-    <w:p>
-      <w:pPr>
-        <w:jc w:val="both"/>
-        <w:rPr>
-          <w:color w:val="FF0000"/>
-          <w:sz w:val="28"/>
-          <w:szCs w:val="28"/>
-        </w:rPr>
-      </w:pPr>
-      <w:r>
-        <w:rPr>
-          <w:color w:val="FF0000"/>
-          <w:sz w:val="28"/>
-          <w:szCs w:val="28"/>
-        </w:rPr>
-        <w:t xml:space="preserve">(Al mostrar su grafica use el la cuadricula </w:t>
-      </w:r>
-      <w:proofErr w:type="spellStart"/>
-      <w:r>
-        <w:rPr>
-          <w:color w:val="FF0000"/>
-          <w:sz w:val="28"/>
-          <w:szCs w:val="28"/>
-        </w:rPr>
-        <w:t>grid</w:t>
-      </w:r>
-      <w:proofErr w:type="spellEnd"/>
-      <w:r>
-        <w:rPr>
-          <w:color w:val="FF0000"/>
-          <w:sz w:val="28"/>
-          <w:szCs w:val="28"/>
-        </w:rPr>
-        <w:t>, ponga el titulo de lo que corresponde a cada eje, mas el titulo general de la grafica, puede usar leyendas también)</w:t>
-      </w:r>
     </w:p>
     <w:p>
       <w:pPr>
@@ -8068,15 +7116,7 @@
           <w:sz w:val="28"/>
           <w:szCs w:val="28"/>
         </w:rPr>
-        <w:t xml:space="preserve">Resécale la señal obtenida para recuperarla lo mejor posible y grafique la señal recuperada finalmente </w:t>
-      </w:r>
-      <w:r>
-        <w:rPr>
-          <w:color w:val="FF0000"/>
-          <w:sz w:val="28"/>
-          <w:szCs w:val="28"/>
-        </w:rPr>
-        <w:t>(indique en que líneas de su código se realiza esta operación)</w:t>
+        <w:t>Resécale la señal obtenida para recuperarla lo mejor posible y grafique la señal recuperada finalmente</w:t>
       </w:r>
     </w:p>
     <w:tbl>
@@ -8113,7 +7153,7 @@
                 <w:color w:val="FF0000"/>
                 <w:sz w:val="28"/>
                 <w:szCs w:val="28"/>
-                <w:lang w:eastAsia="es-VE"/>
+                <w:lang w:val="es-US" w:eastAsia="es-US"/>
               </w:rPr>
               <w:drawing>
                 <wp:inline distT="0" distB="0" distL="0" distR="0">
@@ -8183,7 +7223,7 @@
                 <w:color w:val="FF0000"/>
                 <w:sz w:val="28"/>
                 <w:szCs w:val="28"/>
-                <w:lang w:eastAsia="es-VE"/>
+                <w:lang w:val="es-US" w:eastAsia="es-US"/>
               </w:rPr>
               <w:drawing>
                 <wp:inline distT="0" distB="0" distL="0" distR="0">
@@ -8252,7 +7292,6 @@
                 <w:sz w:val="28"/>
                 <w:szCs w:val="28"/>
               </w:rPr>
-              <w:lastRenderedPageBreak/>
               <w:t>En el Dominio del Tiempo</w:t>
             </w:r>
           </w:p>
@@ -8356,22 +7395,16 @@
           <w:szCs w:val="28"/>
         </w:rPr>
       </w:pPr>
-      <w:r>
+    </w:p>
+    <w:p>
+      <w:pPr>
+        <w:jc w:val="both"/>
         <w:rPr>
           <w:color w:val="1F497D" w:themeColor="text2"/>
           <w:sz w:val="28"/>
           <w:szCs w:val="28"/>
         </w:rPr>
-        <w:t xml:space="preserve">Borre esto y </w:t>
-      </w:r>
-      <w:r>
-        <w:rPr>
-          <w:color w:val="1F497D" w:themeColor="text2"/>
-          <w:sz w:val="28"/>
-          <w:szCs w:val="28"/>
-        </w:rPr>
-        <w:t xml:space="preserve">complete la tabla con las dos versiones de la señal que se pide </w:t>
-      </w:r>
+      </w:pPr>
     </w:p>
     <w:p>
       <w:pPr>
@@ -8382,32 +7415,6 @@
           <w:szCs w:val="28"/>
         </w:rPr>
       </w:pPr>
-      <w:r>
-        <w:rPr>
-          <w:color w:val="FF0000"/>
-          <w:sz w:val="28"/>
-          <w:szCs w:val="28"/>
-        </w:rPr>
-        <w:t xml:space="preserve">(Al mostrar su grafica use el la cuadricula </w:t>
-      </w:r>
-      <w:proofErr w:type="spellStart"/>
-      <w:r>
-        <w:rPr>
-          <w:color w:val="FF0000"/>
-          <w:sz w:val="28"/>
-          <w:szCs w:val="28"/>
-        </w:rPr>
-        <w:t>grid</w:t>
-      </w:r>
-      <w:proofErr w:type="spellEnd"/>
-      <w:r>
-        <w:rPr>
-          <w:color w:val="FF0000"/>
-          <w:sz w:val="28"/>
-          <w:szCs w:val="28"/>
-        </w:rPr>
-        <w:t>, ponga el titulo de lo que corresponde a cada eje, mas el titulo general de la grafica, puede usar leyendas también)</w:t>
-      </w:r>
     </w:p>
     <w:p>
       <w:pPr>
@@ -8427,6 +7434,7 @@
           <w:sz w:val="28"/>
           <w:szCs w:val="28"/>
         </w:rPr>
+        <w:lastRenderedPageBreak/>
         <w:t xml:space="preserve">Contamine la </w:t>
       </w:r>
       <w:r>
@@ -8469,31 +7477,14 @@
           <w:sz w:val="28"/>
           <w:szCs w:val="28"/>
         </w:rPr>
-        <w:t xml:space="preserve">blanco y </w:t>
-      </w:r>
-      <w:proofErr w:type="spellStart"/>
-      <w:r>
-        <w:rPr>
-          <w:sz w:val="28"/>
-          <w:szCs w:val="28"/>
-        </w:rPr>
-        <w:t>gaussiano</w:t>
-      </w:r>
-      <w:proofErr w:type="spellEnd"/>
-      <w:r>
-        <w:rPr>
-          <w:sz w:val="28"/>
-          <w:szCs w:val="28"/>
-        </w:rPr>
-        <w:t xml:space="preserve"> </w:t>
-      </w:r>
-      <w:r>
-        <w:rPr>
-          <w:color w:val="FF0000"/>
-          <w:sz w:val="28"/>
-          <w:szCs w:val="28"/>
-        </w:rPr>
-        <w:t>(indique en que líneas de su código se realiza esta operación)</w:t>
+        <w:t>blanco y gaussiano</w:t>
+      </w:r>
+      <w:r>
+        <w:rPr>
+          <w:sz w:val="28"/>
+          <w:szCs w:val="28"/>
+        </w:rPr>
+        <w:t>.</w:t>
       </w:r>
     </w:p>
     <w:tbl>
@@ -8563,7 +7554,14 @@
                 <w:sz w:val="28"/>
                 <w:szCs w:val="28"/>
               </w:rPr>
-              <w:t>193-199</w:t>
+              <w:t>193</w:t>
+            </w:r>
+            <w:r>
+              <w:rPr>
+                <w:sz w:val="28"/>
+                <w:szCs w:val="28"/>
+              </w:rPr>
+              <w:t>-199</w:t>
             </w:r>
           </w:p>
         </w:tc>
@@ -8578,14 +7576,6 @@
           <w:szCs w:val="28"/>
         </w:rPr>
       </w:pPr>
-      <w:r>
-        <w:rPr>
-          <w:color w:val="1F497D" w:themeColor="text2"/>
-          <w:sz w:val="28"/>
-          <w:szCs w:val="28"/>
-        </w:rPr>
-        <w:t>Borre esto y muestre en este espacio lo que se le pide anteriormente</w:t>
-      </w:r>
     </w:p>
     <w:p>
       <w:pPr>
@@ -8642,14 +7632,6 @@
           <w:szCs w:val="28"/>
         </w:rPr>
         <w:t xml:space="preserve"> </w:t>
-      </w:r>
-      <w:r>
-        <w:rPr>
-          <w:color w:val="FF0000"/>
-          <w:sz w:val="28"/>
-          <w:szCs w:val="28"/>
-        </w:rPr>
-        <w:t>(indique en que líneas de su código se realiza esta operación)</w:t>
       </w:r>
     </w:p>
     <w:tbl>
@@ -8686,7 +7668,7 @@
                 <w:color w:val="FF0000"/>
                 <w:sz w:val="28"/>
                 <w:szCs w:val="28"/>
-                <w:lang w:eastAsia="es-VE"/>
+                <w:lang w:val="es-US" w:eastAsia="es-US"/>
               </w:rPr>
               <w:drawing>
                 <wp:inline distT="0" distB="0" distL="0" distR="0">
@@ -8756,7 +7738,7 @@
                 <w:color w:val="FF0000"/>
                 <w:sz w:val="28"/>
                 <w:szCs w:val="28"/>
-                <w:lang w:eastAsia="es-VE"/>
+                <w:lang w:val="es-US" w:eastAsia="es-US"/>
               </w:rPr>
               <w:drawing>
                 <wp:inline distT="0" distB="0" distL="0" distR="0">
@@ -8950,58 +7932,6 @@
           <w:szCs w:val="28"/>
         </w:rPr>
       </w:pPr>
-      <w:r>
-        <w:rPr>
-          <w:color w:val="1F497D" w:themeColor="text2"/>
-          <w:sz w:val="28"/>
-          <w:szCs w:val="28"/>
-        </w:rPr>
-        <w:t xml:space="preserve">Borre esto y </w:t>
-      </w:r>
-      <w:r>
-        <w:rPr>
-          <w:color w:val="1F497D" w:themeColor="text2"/>
-          <w:sz w:val="28"/>
-          <w:szCs w:val="28"/>
-        </w:rPr>
-        <w:t xml:space="preserve">complete la tabla con las dos versiones de la señal que se pide </w:t>
-      </w:r>
-    </w:p>
-    <w:p>
-      <w:pPr>
-        <w:jc w:val="both"/>
-        <w:rPr>
-          <w:color w:val="FF0000"/>
-          <w:sz w:val="28"/>
-          <w:szCs w:val="28"/>
-        </w:rPr>
-      </w:pPr>
-      <w:r>
-        <w:rPr>
-          <w:color w:val="FF0000"/>
-          <w:sz w:val="28"/>
-          <w:szCs w:val="28"/>
-        </w:rPr>
-        <w:t xml:space="preserve">(Al mostrar su grafica use el la cuadricula </w:t>
-      </w:r>
-      <w:proofErr w:type="spellStart"/>
-      <w:r>
-        <w:rPr>
-          <w:color w:val="FF0000"/>
-          <w:sz w:val="28"/>
-          <w:szCs w:val="28"/>
-        </w:rPr>
-        <w:t>grid</w:t>
-      </w:r>
-      <w:proofErr w:type="spellEnd"/>
-      <w:r>
-        <w:rPr>
-          <w:color w:val="FF0000"/>
-          <w:sz w:val="28"/>
-          <w:szCs w:val="28"/>
-        </w:rPr>
-        <w:t>, ponga el titulo de lo que corresponde a cada eje, mas el titulo general de la grafica, puede usar leyendas también)</w:t>
-      </w:r>
     </w:p>
     <w:p>
       <w:pPr>
@@ -9037,14 +7967,6 @@
           <w:szCs w:val="28"/>
         </w:rPr>
         <w:t xml:space="preserve"> </w:t>
-      </w:r>
-      <w:r>
-        <w:rPr>
-          <w:color w:val="FF0000"/>
-          <w:sz w:val="28"/>
-          <w:szCs w:val="28"/>
-        </w:rPr>
-        <w:t>(indique en que líneas de su código se realiza esta operación)</w:t>
       </w:r>
     </w:p>
     <w:tbl>
@@ -9109,6 +8031,13 @@
                 <w:szCs w:val="28"/>
               </w:rPr>
             </w:pPr>
+            <w:r>
+              <w:rPr>
+                <w:sz w:val="28"/>
+                <w:szCs w:val="28"/>
+              </w:rPr>
+              <w:t>253-255</w:t>
+            </w:r>
           </w:p>
         </w:tc>
       </w:tr>
@@ -9136,39 +8065,7 @@
                 <w:sz w:val="28"/>
                 <w:szCs w:val="28"/>
               </w:rPr>
-              <w:t xml:space="preserve">Resultado obtenido en el </w:t>
-            </w:r>
-            <w:proofErr w:type="spellStart"/>
-            <w:r>
-              <w:rPr>
-                <w:sz w:val="28"/>
-                <w:szCs w:val="28"/>
-              </w:rPr>
-              <w:t>Comand</w:t>
-            </w:r>
-            <w:proofErr w:type="spellEnd"/>
-            <w:r>
-              <w:rPr>
-                <w:sz w:val="28"/>
-                <w:szCs w:val="28"/>
-              </w:rPr>
-              <w:t xml:space="preserve"> </w:t>
-            </w:r>
-            <w:proofErr w:type="spellStart"/>
-            <w:r>
-              <w:rPr>
-                <w:sz w:val="28"/>
-                <w:szCs w:val="28"/>
-              </w:rPr>
-              <w:t>Window</w:t>
-            </w:r>
-            <w:proofErr w:type="spellEnd"/>
-            <w:r>
-              <w:rPr>
-                <w:sz w:val="28"/>
-                <w:szCs w:val="28"/>
-              </w:rPr>
-              <w:t xml:space="preserve"> :</w:t>
+              <w:t>Resultado obtenido en el Comand Window :</w:t>
             </w:r>
           </w:p>
         </w:tc>
@@ -9189,6 +8086,13 @@
                 <w:szCs w:val="28"/>
               </w:rPr>
             </w:pPr>
+            <w:r>
+              <w:rPr>
+                <w:sz w:val="28"/>
+                <w:szCs w:val="28"/>
+              </w:rPr>
+              <w:t>La potencia de la señal contaminada es = 9.3022W</w:t>
+            </w:r>
           </w:p>
         </w:tc>
       </w:tr>
@@ -9202,54 +8106,6 @@
           <w:szCs w:val="28"/>
         </w:rPr>
       </w:pPr>
-      <w:r>
-        <w:rPr>
-          <w:color w:val="1F497D" w:themeColor="text2"/>
-          <w:sz w:val="28"/>
-          <w:szCs w:val="28"/>
-        </w:rPr>
-        <w:t xml:space="preserve">Borre esto y </w:t>
-      </w:r>
-      <w:r>
-        <w:rPr>
-          <w:color w:val="1F497D" w:themeColor="text2"/>
-          <w:sz w:val="28"/>
-          <w:szCs w:val="28"/>
-        </w:rPr>
-        <w:t>muestre</w:t>
-      </w:r>
-      <w:r>
-        <w:rPr>
-          <w:color w:val="1F497D" w:themeColor="text2"/>
-          <w:sz w:val="28"/>
-          <w:szCs w:val="28"/>
-        </w:rPr>
-        <w:t xml:space="preserve"> en este espacio lo</w:t>
-      </w:r>
-      <w:r>
-        <w:rPr>
-          <w:color w:val="1F497D" w:themeColor="text2"/>
-          <w:sz w:val="28"/>
-          <w:szCs w:val="28"/>
-        </w:rPr>
-        <w:t xml:space="preserve"> que se le pide</w:t>
-      </w:r>
-      <w:r>
-        <w:rPr>
-          <w:color w:val="1F497D" w:themeColor="text2"/>
-          <w:sz w:val="28"/>
-          <w:szCs w:val="28"/>
-        </w:rPr>
-        <w:t xml:space="preserve"> anterior</w:t>
-      </w:r>
-      <w:r>
-        <w:rPr>
-          <w:color w:val="1F497D" w:themeColor="text2"/>
-          <w:sz w:val="28"/>
-          <w:szCs w:val="28"/>
-        </w:rPr>
-        <w:t>mente</w:t>
-      </w:r>
     </w:p>
     <w:p>
       <w:pPr>
@@ -9273,7 +8129,6 @@
           <w:sz w:val="28"/>
           <w:szCs w:val="28"/>
         </w:rPr>
-        <w:lastRenderedPageBreak/>
         <w:t xml:space="preserve">Calculo </w:t>
       </w:r>
       <w:r>
@@ -9346,6 +8201,13 @@
                 <w:szCs w:val="28"/>
               </w:rPr>
             </w:pPr>
+            <w:r>
+              <w:rPr>
+                <w:sz w:val="28"/>
+                <w:szCs w:val="28"/>
+              </w:rPr>
+              <w:t>211-216</w:t>
+            </w:r>
           </w:p>
         </w:tc>
       </w:tr>
@@ -9373,39 +8235,7 @@
                 <w:sz w:val="28"/>
                 <w:szCs w:val="28"/>
               </w:rPr>
-              <w:t xml:space="preserve">Resultado obtenido en el </w:t>
-            </w:r>
-            <w:proofErr w:type="spellStart"/>
-            <w:r>
-              <w:rPr>
-                <w:sz w:val="28"/>
-                <w:szCs w:val="28"/>
-              </w:rPr>
-              <w:t>Comand</w:t>
-            </w:r>
-            <w:proofErr w:type="spellEnd"/>
-            <w:r>
-              <w:rPr>
-                <w:sz w:val="28"/>
-                <w:szCs w:val="28"/>
-              </w:rPr>
-              <w:t xml:space="preserve"> </w:t>
-            </w:r>
-            <w:proofErr w:type="spellStart"/>
-            <w:r>
-              <w:rPr>
-                <w:sz w:val="28"/>
-                <w:szCs w:val="28"/>
-              </w:rPr>
-              <w:t>Window</w:t>
-            </w:r>
-            <w:proofErr w:type="spellEnd"/>
-            <w:r>
-              <w:rPr>
-                <w:sz w:val="28"/>
-                <w:szCs w:val="28"/>
-              </w:rPr>
-              <w:t xml:space="preserve"> :</w:t>
+              <w:t>Resultado obtenido en el Comand Window :</w:t>
             </w:r>
           </w:p>
         </w:tc>
@@ -9426,6 +8256,13 @@
                 <w:szCs w:val="28"/>
               </w:rPr>
             </w:pPr>
+            <w:r>
+              <w:rPr>
+                <w:sz w:val="28"/>
+                <w:szCs w:val="28"/>
+              </w:rPr>
+              <w:t>El ETA/2 del ruido es = 0.010</w:t>
+            </w:r>
           </w:p>
         </w:tc>
       </w:tr>
@@ -9439,51 +8276,50 @@
           <w:szCs w:val="28"/>
         </w:rPr>
       </w:pPr>
-      <w:r>
+    </w:p>
+    <w:p>
+      <w:pPr>
+        <w:jc w:val="both"/>
         <w:rPr>
           <w:color w:val="1F497D" w:themeColor="text2"/>
           <w:sz w:val="28"/>
           <w:szCs w:val="28"/>
         </w:rPr>
-        <w:t xml:space="preserve">Borre esto </w:t>
-      </w:r>
-      <w:r>
+      </w:pPr>
+    </w:p>
+    <w:p>
+      <w:pPr>
+        <w:jc w:val="both"/>
         <w:rPr>
           <w:color w:val="1F497D" w:themeColor="text2"/>
           <w:sz w:val="28"/>
           <w:szCs w:val="28"/>
         </w:rPr>
-        <w:t>e indique</w:t>
-      </w:r>
-      <w:r>
+      </w:pPr>
+    </w:p>
+    <w:p>
+      <w:pPr>
+        <w:jc w:val="both"/>
         <w:rPr>
           <w:color w:val="1F497D" w:themeColor="text2"/>
           <w:sz w:val="28"/>
           <w:szCs w:val="28"/>
         </w:rPr>
-        <w:t xml:space="preserve"> en este espacio lo que se le pide anteriormente</w:t>
-      </w:r>
-      <w:r>
-        <w:rPr>
-          <w:color w:val="1F497D" w:themeColor="text2"/>
-          <w:sz w:val="28"/>
-          <w:szCs w:val="28"/>
-        </w:rPr>
-        <w:t>, justifique como lo calculo y contraste con le calculado en el pre-laboratorio</w:t>
-      </w:r>
-    </w:p>
-    <w:p>
-      <w:pPr>
-        <w:rPr>
-          <w:sz w:val="28"/>
-          <w:szCs w:val="28"/>
-        </w:rPr>
-      </w:pPr>
-      <w:r>
-        <w:rPr>
-          <w:sz w:val="28"/>
-          <w:szCs w:val="28"/>
-        </w:rPr>
+      </w:pPr>
+    </w:p>
+    <w:p>
+      <w:pPr>
+        <w:rPr>
+          <w:sz w:val="28"/>
+          <w:szCs w:val="28"/>
+        </w:rPr>
+      </w:pPr>
+      <w:r>
+        <w:rPr>
+          <w:sz w:val="28"/>
+          <w:szCs w:val="28"/>
+        </w:rPr>
+        <w:lastRenderedPageBreak/>
         <w:t>Usando el siguiente tipo de demodulador observe los siguientes puntos de interés:</w:t>
       </w:r>
     </w:p>
@@ -9501,7 +8337,7 @@
           <w:noProof/>
           <w:sz w:val="28"/>
           <w:szCs w:val="28"/>
-          <w:lang w:eastAsia="es-VE"/>
+          <w:lang w:val="es-US" w:eastAsia="es-US"/>
         </w:rPr>
         <w:drawing>
           <wp:inline distT="0" distB="0" distL="0" distR="0">
@@ -9606,14 +8442,6 @@
         </w:rPr>
         <w:t xml:space="preserve"> </w:t>
       </w:r>
-      <w:r>
-        <w:rPr>
-          <w:color w:val="FF0000"/>
-          <w:sz w:val="28"/>
-          <w:szCs w:val="28"/>
-        </w:rPr>
-        <w:t>(indique en que líneas de su código se realiza esta operación)</w:t>
-      </w:r>
     </w:p>
     <w:tbl>
       <w:tblPr>
@@ -9622,9 +8450,9 @@
         <w:tblLook w:val="04A0"/>
       </w:tblPr>
       <w:tblGrid>
-        <w:gridCol w:w="5623"/>
-        <w:gridCol w:w="1998"/>
-        <w:gridCol w:w="3625"/>
+        <w:gridCol w:w="5795"/>
+        <w:gridCol w:w="1750"/>
+        <w:gridCol w:w="3777"/>
       </w:tblGrid>
       <w:tr>
         <w:trPr>
@@ -9643,6 +8471,60 @@
                 <w:szCs w:val="28"/>
               </w:rPr>
             </w:pPr>
+            <w:r>
+              <w:rPr>
+                <w:noProof/>
+                <w:color w:val="FF0000"/>
+                <w:sz w:val="28"/>
+                <w:szCs w:val="28"/>
+                <w:lang w:val="es-US" w:eastAsia="es-US"/>
+              </w:rPr>
+              <w:drawing>
+                <wp:inline distT="0" distB="0" distL="0" distR="0">
+                  <wp:extent cx="3918857" cy="2932265"/>
+                  <wp:effectExtent l="0" t="0" r="0" b="0"/>
+                  <wp:docPr id="34" name="Imagen 1"/>
+                  <wp:cNvGraphicFramePr>
+                    <a:graphicFrameLocks xmlns:a="http://schemas.openxmlformats.org/drawingml/2006/main" noChangeAspect="1"/>
+                  </wp:cNvGraphicFramePr>
+                  <a:graphic xmlns:a="http://schemas.openxmlformats.org/drawingml/2006/main">
+                    <a:graphicData uri="http://schemas.openxmlformats.org/drawingml/2006/picture">
+                      <pic:pic xmlns:pic="http://schemas.openxmlformats.org/drawingml/2006/picture">
+                        <pic:nvPicPr>
+                          <pic:cNvPr id="0" name="Picture 1"/>
+                          <pic:cNvPicPr>
+                            <a:picLocks noChangeAspect="1" noChangeArrowheads="1"/>
+                          </pic:cNvPicPr>
+                        </pic:nvPicPr>
+                        <pic:blipFill>
+                          <a:blip r:embed="rId37"/>
+                          <a:srcRect/>
+                          <a:stretch>
+                            <a:fillRect/>
+                          </a:stretch>
+                        </pic:blipFill>
+                        <pic:spPr bwMode="auto">
+                          <a:xfrm>
+                            <a:off x="0" y="0"/>
+                            <a:ext cx="3918905" cy="2932301"/>
+                          </a:xfrm>
+                          <a:prstGeom prst="rect">
+                            <a:avLst/>
+                          </a:prstGeom>
+                          <a:noFill/>
+                          <a:ln w="9525">
+                            <a:noFill/>
+                            <a:miter lim="800000"/>
+                            <a:headEnd/>
+                            <a:tailEnd/>
+                          </a:ln>
+                        </pic:spPr>
+                      </pic:pic>
+                    </a:graphicData>
+                  </a:graphic>
+                </wp:inline>
+              </w:drawing>
+            </w:r>
           </w:p>
         </w:tc>
         <w:tc>
@@ -9659,6 +8541,60 @@
                 <w:szCs w:val="28"/>
               </w:rPr>
             </w:pPr>
+            <w:r>
+              <w:rPr>
+                <w:noProof/>
+                <w:color w:val="FF0000"/>
+                <w:sz w:val="28"/>
+                <w:szCs w:val="28"/>
+                <w:lang w:val="es-US" w:eastAsia="es-US"/>
+              </w:rPr>
+              <w:drawing>
+                <wp:inline distT="0" distB="0" distL="0" distR="0">
+                  <wp:extent cx="3716060" cy="2780523"/>
+                  <wp:effectExtent l="0" t="0" r="0" b="0"/>
+                  <wp:docPr id="35" name="Imagen 2"/>
+                  <wp:cNvGraphicFramePr>
+                    <a:graphicFrameLocks xmlns:a="http://schemas.openxmlformats.org/drawingml/2006/main" noChangeAspect="1"/>
+                  </wp:cNvGraphicFramePr>
+                  <a:graphic xmlns:a="http://schemas.openxmlformats.org/drawingml/2006/main">
+                    <a:graphicData uri="http://schemas.openxmlformats.org/drawingml/2006/picture">
+                      <pic:pic xmlns:pic="http://schemas.openxmlformats.org/drawingml/2006/picture">
+                        <pic:nvPicPr>
+                          <pic:cNvPr id="0" name="Picture 2"/>
+                          <pic:cNvPicPr>
+                            <a:picLocks noChangeAspect="1" noChangeArrowheads="1"/>
+                          </pic:cNvPicPr>
+                        </pic:nvPicPr>
+                        <pic:blipFill>
+                          <a:blip r:embed="rId38"/>
+                          <a:srcRect/>
+                          <a:stretch>
+                            <a:fillRect/>
+                          </a:stretch>
+                        </pic:blipFill>
+                        <pic:spPr bwMode="auto">
+                          <a:xfrm>
+                            <a:off x="0" y="0"/>
+                            <a:ext cx="3726433" cy="2788284"/>
+                          </a:xfrm>
+                          <a:prstGeom prst="rect">
+                            <a:avLst/>
+                          </a:prstGeom>
+                          <a:noFill/>
+                          <a:ln w="9525">
+                            <a:noFill/>
+                            <a:miter lim="800000"/>
+                            <a:headEnd/>
+                            <a:tailEnd/>
+                          </a:ln>
+                        </pic:spPr>
+                      </pic:pic>
+                    </a:graphicData>
+                  </a:graphic>
+                </wp:inline>
+              </w:drawing>
+            </w:r>
           </w:p>
         </w:tc>
       </w:tr>
@@ -9775,6 +8711,13 @@
                 <w:szCs w:val="28"/>
               </w:rPr>
             </w:pPr>
+            <w:r>
+              <w:rPr>
+                <w:sz w:val="28"/>
+                <w:szCs w:val="28"/>
+              </w:rPr>
+              <w:t>219-238</w:t>
+            </w:r>
           </w:p>
         </w:tc>
       </w:tr>
@@ -9788,58 +8731,6 @@
           <w:szCs w:val="28"/>
         </w:rPr>
       </w:pPr>
-      <w:r>
-        <w:rPr>
-          <w:color w:val="1F497D" w:themeColor="text2"/>
-          <w:sz w:val="28"/>
-          <w:szCs w:val="28"/>
-        </w:rPr>
-        <w:t xml:space="preserve">Borre esto y </w:t>
-      </w:r>
-      <w:r>
-        <w:rPr>
-          <w:color w:val="1F497D" w:themeColor="text2"/>
-          <w:sz w:val="28"/>
-          <w:szCs w:val="28"/>
-        </w:rPr>
-        <w:t xml:space="preserve">complete la tabla con las dos versiones de la señal que se pide </w:t>
-      </w:r>
-    </w:p>
-    <w:p>
-      <w:pPr>
-        <w:jc w:val="both"/>
-        <w:rPr>
-          <w:color w:val="FF0000"/>
-          <w:sz w:val="28"/>
-          <w:szCs w:val="28"/>
-        </w:rPr>
-      </w:pPr>
-      <w:r>
-        <w:rPr>
-          <w:color w:val="FF0000"/>
-          <w:sz w:val="28"/>
-          <w:szCs w:val="28"/>
-        </w:rPr>
-        <w:t xml:space="preserve">(Al mostrar su grafica use el la cuadricula </w:t>
-      </w:r>
-      <w:proofErr w:type="spellStart"/>
-      <w:r>
-        <w:rPr>
-          <w:color w:val="FF0000"/>
-          <w:sz w:val="28"/>
-          <w:szCs w:val="28"/>
-        </w:rPr>
-        <w:t>grid</w:t>
-      </w:r>
-      <w:proofErr w:type="spellEnd"/>
-      <w:r>
-        <w:rPr>
-          <w:color w:val="FF0000"/>
-          <w:sz w:val="28"/>
-          <w:szCs w:val="28"/>
-        </w:rPr>
-        <w:t>, ponga el titulo de lo que corresponde a cada eje, mas el titulo general de la grafica, puede usar leyendas también)</w:t>
-      </w:r>
     </w:p>
     <w:p>
       <w:pPr>
@@ -9895,15 +8786,7 @@
           <w:sz w:val="28"/>
           <w:szCs w:val="28"/>
         </w:rPr>
-        <w:t xml:space="preserve">  </w:t>
-      </w:r>
-      <w:r>
-        <w:rPr>
-          <w:color w:val="FF0000"/>
-          <w:sz w:val="28"/>
-          <w:szCs w:val="28"/>
-        </w:rPr>
-        <w:t>(indique en que líneas de su código se realiza esta operación)</w:t>
+        <w:t xml:space="preserve"> </w:t>
       </w:r>
     </w:p>
     <w:tbl>
@@ -9913,9 +8796,9 @@
         <w:tblLook w:val="04A0"/>
       </w:tblPr>
       <w:tblGrid>
-        <w:gridCol w:w="5623"/>
-        <w:gridCol w:w="1998"/>
-        <w:gridCol w:w="3625"/>
+        <w:gridCol w:w="5460"/>
+        <w:gridCol w:w="1851"/>
+        <w:gridCol w:w="4011"/>
       </w:tblGrid>
       <w:tr>
         <w:trPr>
@@ -9934,6 +8817,60 @@
                 <w:szCs w:val="28"/>
               </w:rPr>
             </w:pPr>
+            <w:r>
+              <w:rPr>
+                <w:noProof/>
+                <w:color w:val="FF0000"/>
+                <w:sz w:val="28"/>
+                <w:szCs w:val="28"/>
+                <w:lang w:val="es-US" w:eastAsia="es-US"/>
+              </w:rPr>
+              <w:drawing>
+                <wp:inline distT="0" distB="0" distL="0" distR="0">
+                  <wp:extent cx="3463288" cy="2591390"/>
+                  <wp:effectExtent l="0" t="0" r="0" b="0"/>
+                  <wp:docPr id="40" name="Imagen 5"/>
+                  <wp:cNvGraphicFramePr>
+                    <a:graphicFrameLocks xmlns:a="http://schemas.openxmlformats.org/drawingml/2006/main" noChangeAspect="1"/>
+                  </wp:cNvGraphicFramePr>
+                  <a:graphic xmlns:a="http://schemas.openxmlformats.org/drawingml/2006/main">
+                    <a:graphicData uri="http://schemas.openxmlformats.org/drawingml/2006/picture">
+                      <pic:pic xmlns:pic="http://schemas.openxmlformats.org/drawingml/2006/picture">
+                        <pic:nvPicPr>
+                          <pic:cNvPr id="0" name="Picture 5"/>
+                          <pic:cNvPicPr>
+                            <a:picLocks noChangeAspect="1" noChangeArrowheads="1"/>
+                          </pic:cNvPicPr>
+                        </pic:nvPicPr>
+                        <pic:blipFill>
+                          <a:blip r:embed="rId39"/>
+                          <a:srcRect/>
+                          <a:stretch>
+                            <a:fillRect/>
+                          </a:stretch>
+                        </pic:blipFill>
+                        <pic:spPr bwMode="auto">
+                          <a:xfrm>
+                            <a:off x="0" y="0"/>
+                            <a:ext cx="3478409" cy="2602704"/>
+                          </a:xfrm>
+                          <a:prstGeom prst="rect">
+                            <a:avLst/>
+                          </a:prstGeom>
+                          <a:noFill/>
+                          <a:ln w="9525">
+                            <a:noFill/>
+                            <a:miter lim="800000"/>
+                            <a:headEnd/>
+                            <a:tailEnd/>
+                          </a:ln>
+                        </pic:spPr>
+                      </pic:pic>
+                    </a:graphicData>
+                  </a:graphic>
+                </wp:inline>
+              </w:drawing>
+            </w:r>
           </w:p>
         </w:tc>
         <w:tc>
@@ -9950,6 +8887,60 @@
                 <w:szCs w:val="28"/>
               </w:rPr>
             </w:pPr>
+            <w:r>
+              <w:rPr>
+                <w:noProof/>
+                <w:color w:val="FF0000"/>
+                <w:sz w:val="28"/>
+                <w:szCs w:val="28"/>
+                <w:lang w:val="es-US" w:eastAsia="es-US"/>
+              </w:rPr>
+              <w:drawing>
+                <wp:inline distT="0" distB="0" distL="0" distR="0">
+                  <wp:extent cx="3722514" cy="2785352"/>
+                  <wp:effectExtent l="0" t="0" r="0" b="0"/>
+                  <wp:docPr id="37" name="Imagen 4"/>
+                  <wp:cNvGraphicFramePr>
+                    <a:graphicFrameLocks xmlns:a="http://schemas.openxmlformats.org/drawingml/2006/main" noChangeAspect="1"/>
+                  </wp:cNvGraphicFramePr>
+                  <a:graphic xmlns:a="http://schemas.openxmlformats.org/drawingml/2006/main">
+                    <a:graphicData uri="http://schemas.openxmlformats.org/drawingml/2006/picture">
+                      <pic:pic xmlns:pic="http://schemas.openxmlformats.org/drawingml/2006/picture">
+                        <pic:nvPicPr>
+                          <pic:cNvPr id="0" name="Picture 4"/>
+                          <pic:cNvPicPr>
+                            <a:picLocks noChangeAspect="1" noChangeArrowheads="1"/>
+                          </pic:cNvPicPr>
+                        </pic:nvPicPr>
+                        <pic:blipFill>
+                          <a:blip r:embed="rId40"/>
+                          <a:srcRect/>
+                          <a:stretch>
+                            <a:fillRect/>
+                          </a:stretch>
+                        </pic:blipFill>
+                        <pic:spPr bwMode="auto">
+                          <a:xfrm>
+                            <a:off x="0" y="0"/>
+                            <a:ext cx="3732052" cy="2792489"/>
+                          </a:xfrm>
+                          <a:prstGeom prst="rect">
+                            <a:avLst/>
+                          </a:prstGeom>
+                          <a:noFill/>
+                          <a:ln w="9525">
+                            <a:noFill/>
+                            <a:miter lim="800000"/>
+                            <a:headEnd/>
+                            <a:tailEnd/>
+                          </a:ln>
+                        </pic:spPr>
+                      </pic:pic>
+                    </a:graphicData>
+                  </a:graphic>
+                </wp:inline>
+              </w:drawing>
+            </w:r>
           </w:p>
         </w:tc>
       </w:tr>
@@ -9974,6 +8965,7 @@
                 <w:sz w:val="28"/>
                 <w:szCs w:val="28"/>
               </w:rPr>
+              <w:lastRenderedPageBreak/>
               <w:t>En el Dominio del Tiempo</w:t>
             </w:r>
           </w:p>
@@ -10066,6 +9058,13 @@
                 <w:szCs w:val="28"/>
               </w:rPr>
             </w:pPr>
+            <w:r>
+              <w:rPr>
+                <w:sz w:val="28"/>
+                <w:szCs w:val="28"/>
+              </w:rPr>
+              <w:t>242-250</w:t>
+            </w:r>
           </w:p>
         </w:tc>
       </w:tr>
@@ -10079,58 +9078,6 @@
           <w:szCs w:val="28"/>
         </w:rPr>
       </w:pPr>
-      <w:r>
-        <w:rPr>
-          <w:color w:val="1F497D" w:themeColor="text2"/>
-          <w:sz w:val="28"/>
-          <w:szCs w:val="28"/>
-        </w:rPr>
-        <w:t xml:space="preserve">Borre esto y </w:t>
-      </w:r>
-      <w:r>
-        <w:rPr>
-          <w:color w:val="1F497D" w:themeColor="text2"/>
-          <w:sz w:val="28"/>
-          <w:szCs w:val="28"/>
-        </w:rPr>
-        <w:t xml:space="preserve">complete la tabla con las dos versiones de la señal que se pide </w:t>
-      </w:r>
-    </w:p>
-    <w:p>
-      <w:pPr>
-        <w:jc w:val="both"/>
-        <w:rPr>
-          <w:color w:val="FF0000"/>
-          <w:sz w:val="28"/>
-          <w:szCs w:val="28"/>
-        </w:rPr>
-      </w:pPr>
-      <w:r>
-        <w:rPr>
-          <w:color w:val="FF0000"/>
-          <w:sz w:val="28"/>
-          <w:szCs w:val="28"/>
-        </w:rPr>
-        <w:t xml:space="preserve">(Al mostrar su grafica use el la cuadricula </w:t>
-      </w:r>
-      <w:proofErr w:type="spellStart"/>
-      <w:r>
-        <w:rPr>
-          <w:color w:val="FF0000"/>
-          <w:sz w:val="28"/>
-          <w:szCs w:val="28"/>
-        </w:rPr>
-        <w:t>grid</w:t>
-      </w:r>
-      <w:proofErr w:type="spellEnd"/>
-      <w:r>
-        <w:rPr>
-          <w:color w:val="FF0000"/>
-          <w:sz w:val="28"/>
-          <w:szCs w:val="28"/>
-        </w:rPr>
-        <w:t>, ponga el titulo de lo que corresponde a cada eje, mas el titulo general de la grafica, puede usar leyendas también)</w:t>
-      </w:r>
     </w:p>
     <w:p>
       <w:pPr>
@@ -10150,15 +9097,14 @@
           <w:sz w:val="28"/>
           <w:szCs w:val="28"/>
         </w:rPr>
-        <w:t xml:space="preserve">Resécale la señal obtenida para recuperarla lo mejor posible y grafique la señal recuperada finalmente </w:t>
-      </w:r>
-      <w:r>
-        <w:rPr>
-          <w:color w:val="FF0000"/>
-          <w:sz w:val="28"/>
-          <w:szCs w:val="28"/>
-        </w:rPr>
-        <w:t>(indique en que líneas de su código se realiza esta operación)</w:t>
+        <w:t>Resécale la señal obtenida para recuperarla lo mejor posible y grafique la señal recuperada finalmente</w:t>
+      </w:r>
+      <w:r>
+        <w:rPr>
+          <w:sz w:val="28"/>
+          <w:szCs w:val="28"/>
+        </w:rPr>
+        <w:t>.</w:t>
       </w:r>
     </w:p>
     <w:tbl>
@@ -10168,9 +9114,9 @@
         <w:tblLook w:val="04A0"/>
       </w:tblPr>
       <w:tblGrid>
-        <w:gridCol w:w="5623"/>
-        <w:gridCol w:w="1998"/>
-        <w:gridCol w:w="3625"/>
+        <w:gridCol w:w="5557"/>
+        <w:gridCol w:w="1846"/>
+        <w:gridCol w:w="3919"/>
       </w:tblGrid>
       <w:tr>
         <w:trPr>
@@ -10189,6 +9135,58 @@
                 <w:szCs w:val="28"/>
               </w:rPr>
             </w:pPr>
+            <w:r>
+              <w:rPr>
+                <w:color w:val="FF0000"/>
+                <w:sz w:val="28"/>
+                <w:szCs w:val="28"/>
+              </w:rPr>
+              <w:drawing>
+                <wp:inline distT="0" distB="0" distL="0" distR="0">
+                  <wp:extent cx="3591360" cy="2687217"/>
+                  <wp:effectExtent l="0" t="0" r="0" b="0"/>
+                  <wp:docPr id="38" name="Imagen 3"/>
+                  <wp:cNvGraphicFramePr>
+                    <a:graphicFrameLocks xmlns:a="http://schemas.openxmlformats.org/drawingml/2006/main" noChangeAspect="1"/>
+                  </wp:cNvGraphicFramePr>
+                  <a:graphic xmlns:a="http://schemas.openxmlformats.org/drawingml/2006/main">
+                    <a:graphicData uri="http://schemas.openxmlformats.org/drawingml/2006/picture">
+                      <pic:pic xmlns:pic="http://schemas.openxmlformats.org/drawingml/2006/picture">
+                        <pic:nvPicPr>
+                          <pic:cNvPr id="0" name="Picture 3"/>
+                          <pic:cNvPicPr>
+                            <a:picLocks noChangeAspect="1" noChangeArrowheads="1"/>
+                          </pic:cNvPicPr>
+                        </pic:nvPicPr>
+                        <pic:blipFill>
+                          <a:blip r:embed="rId41"/>
+                          <a:srcRect/>
+                          <a:stretch>
+                            <a:fillRect/>
+                          </a:stretch>
+                        </pic:blipFill>
+                        <pic:spPr bwMode="auto">
+                          <a:xfrm>
+                            <a:off x="0" y="0"/>
+                            <a:ext cx="3591404" cy="2687250"/>
+                          </a:xfrm>
+                          <a:prstGeom prst="rect">
+                            <a:avLst/>
+                          </a:prstGeom>
+                          <a:noFill/>
+                          <a:ln w="9525">
+                            <a:noFill/>
+                            <a:miter lim="800000"/>
+                            <a:headEnd/>
+                            <a:tailEnd/>
+                          </a:ln>
+                        </pic:spPr>
+                      </pic:pic>
+                    </a:graphicData>
+                  </a:graphic>
+                </wp:inline>
+              </w:drawing>
+            </w:r>
           </w:p>
         </w:tc>
         <w:tc>
@@ -10205,6 +9203,58 @@
                 <w:szCs w:val="28"/>
               </w:rPr>
             </w:pPr>
+            <w:r>
+              <w:rPr>
+                <w:color w:val="FF0000"/>
+                <w:sz w:val="28"/>
+                <w:szCs w:val="28"/>
+              </w:rPr>
+              <w:drawing>
+                <wp:inline distT="0" distB="0" distL="0" distR="0">
+                  <wp:extent cx="3722514" cy="2785352"/>
+                  <wp:effectExtent l="0" t="0" r="0" b="0"/>
+                  <wp:docPr id="39" name="Imagen 4"/>
+                  <wp:cNvGraphicFramePr>
+                    <a:graphicFrameLocks xmlns:a="http://schemas.openxmlformats.org/drawingml/2006/main" noChangeAspect="1"/>
+                  </wp:cNvGraphicFramePr>
+                  <a:graphic xmlns:a="http://schemas.openxmlformats.org/drawingml/2006/main">
+                    <a:graphicData uri="http://schemas.openxmlformats.org/drawingml/2006/picture">
+                      <pic:pic xmlns:pic="http://schemas.openxmlformats.org/drawingml/2006/picture">
+                        <pic:nvPicPr>
+                          <pic:cNvPr id="0" name="Picture 4"/>
+                          <pic:cNvPicPr>
+                            <a:picLocks noChangeAspect="1" noChangeArrowheads="1"/>
+                          </pic:cNvPicPr>
+                        </pic:nvPicPr>
+                        <pic:blipFill>
+                          <a:blip r:embed="rId40"/>
+                          <a:srcRect/>
+                          <a:stretch>
+                            <a:fillRect/>
+                          </a:stretch>
+                        </pic:blipFill>
+                        <pic:spPr bwMode="auto">
+                          <a:xfrm>
+                            <a:off x="0" y="0"/>
+                            <a:ext cx="3732052" cy="2792489"/>
+                          </a:xfrm>
+                          <a:prstGeom prst="rect">
+                            <a:avLst/>
+                          </a:prstGeom>
+                          <a:noFill/>
+                          <a:ln w="9525">
+                            <a:noFill/>
+                            <a:miter lim="800000"/>
+                            <a:headEnd/>
+                            <a:tailEnd/>
+                          </a:ln>
+                        </pic:spPr>
+                      </pic:pic>
+                    </a:graphicData>
+                  </a:graphic>
+                </wp:inline>
+              </w:drawing>
+            </w:r>
           </w:p>
         </w:tc>
       </w:tr>
@@ -10309,6 +9359,13 @@
                 <w:szCs w:val="28"/>
               </w:rPr>
             </w:pPr>
+            <w:r>
+              <w:rPr>
+                <w:sz w:val="28"/>
+                <w:szCs w:val="28"/>
+              </w:rPr>
+              <w:t>245 y 249</w:t>
+            </w:r>
           </w:p>
         </w:tc>
       </w:tr>
@@ -10322,58 +9379,6 @@
           <w:szCs w:val="28"/>
         </w:rPr>
       </w:pPr>
-      <w:r>
-        <w:rPr>
-          <w:color w:val="1F497D" w:themeColor="text2"/>
-          <w:sz w:val="28"/>
-          <w:szCs w:val="28"/>
-        </w:rPr>
-        <w:t xml:space="preserve">Borre esto y </w:t>
-      </w:r>
-      <w:r>
-        <w:rPr>
-          <w:color w:val="1F497D" w:themeColor="text2"/>
-          <w:sz w:val="28"/>
-          <w:szCs w:val="28"/>
-        </w:rPr>
-        <w:t xml:space="preserve">complete la tabla con las dos versiones de la señal que se pide </w:t>
-      </w:r>
-    </w:p>
-    <w:p>
-      <w:pPr>
-        <w:jc w:val="both"/>
-        <w:rPr>
-          <w:color w:val="FF0000"/>
-          <w:sz w:val="28"/>
-          <w:szCs w:val="28"/>
-        </w:rPr>
-      </w:pPr>
-      <w:r>
-        <w:rPr>
-          <w:color w:val="FF0000"/>
-          <w:sz w:val="28"/>
-          <w:szCs w:val="28"/>
-        </w:rPr>
-        <w:t xml:space="preserve">(Al mostrar su grafica use el la cuadricula </w:t>
-      </w:r>
-      <w:proofErr w:type="spellStart"/>
-      <w:r>
-        <w:rPr>
-          <w:color w:val="FF0000"/>
-          <w:sz w:val="28"/>
-          <w:szCs w:val="28"/>
-        </w:rPr>
-        <w:t>grid</w:t>
-      </w:r>
-      <w:proofErr w:type="spellEnd"/>
-      <w:r>
-        <w:rPr>
-          <w:color w:val="FF0000"/>
-          <w:sz w:val="28"/>
-          <w:szCs w:val="28"/>
-        </w:rPr>
-        <w:t>, ponga el titulo de lo que corresponde a cada eje, mas el titulo general de la grafica, puede usar leyendas también)</w:t>
-      </w:r>
     </w:p>
     <w:p>
       <w:pPr>
@@ -10418,25 +9423,7 @@
           <w:sz w:val="28"/>
           <w:szCs w:val="28"/>
         </w:rPr>
-        <w:t xml:space="preserve">Borre esto e indique cuales líneas de su </w:t>
-      </w:r>
-      <w:proofErr w:type="spellStart"/>
-      <w:r>
-        <w:rPr>
-          <w:color w:val="1F497D" w:themeColor="text2"/>
-          <w:sz w:val="28"/>
-          <w:szCs w:val="28"/>
-        </w:rPr>
-        <w:t>scrip</w:t>
-      </w:r>
-      <w:proofErr w:type="spellEnd"/>
-      <w:r>
-        <w:rPr>
-          <w:color w:val="1F497D" w:themeColor="text2"/>
-          <w:sz w:val="28"/>
-          <w:szCs w:val="28"/>
-        </w:rPr>
-        <w:t xml:space="preserve"> deben cambiar para hacer todo lo que se pide en el inciso </w:t>
+        <w:t xml:space="preserve">Borre esto e indique cuales líneas de su scrip deben cambiar para hacer todo lo que se pide en el inciso </w:t>
       </w:r>
       <w:r>
         <w:rPr>
@@ -10490,7 +9477,6 @@
           <w:sz w:val="28"/>
           <w:szCs w:val="28"/>
         </w:rPr>
-        <w:lastRenderedPageBreak/>
         <w:t xml:space="preserve">Realice un análisis </w:t>
       </w:r>
       <w:r>
@@ -10505,39 +9491,7 @@
           <w:sz w:val="28"/>
           <w:szCs w:val="28"/>
         </w:rPr>
-        <w:t xml:space="preserve"> entre el mensaje enviado y el mensaje </w:t>
-      </w:r>
-      <w:proofErr w:type="spellStart"/>
-      <w:r>
-        <w:rPr>
-          <w:sz w:val="28"/>
-          <w:szCs w:val="28"/>
-        </w:rPr>
-        <w:t>demodulado</w:t>
-      </w:r>
-      <w:proofErr w:type="spellEnd"/>
-      <w:r>
-        <w:rPr>
-          <w:sz w:val="28"/>
-          <w:szCs w:val="28"/>
-        </w:rPr>
-        <w:t xml:space="preserve"> en el dominio temporal y </w:t>
-      </w:r>
-      <w:proofErr w:type="spellStart"/>
-      <w:r>
-        <w:rPr>
-          <w:sz w:val="28"/>
-          <w:szCs w:val="28"/>
-        </w:rPr>
-        <w:t>frecuencial</w:t>
-      </w:r>
-      <w:proofErr w:type="spellEnd"/>
-      <w:r>
-        <w:rPr>
-          <w:sz w:val="28"/>
-          <w:szCs w:val="28"/>
-        </w:rPr>
-        <w:t>.</w:t>
+        <w:t xml:space="preserve"> entre el mensaje enviado y el mensaje demodulado en el dominio temporal y frecuencial.</w:t>
       </w:r>
     </w:p>
     <w:p>
@@ -10558,23 +9512,7 @@
           <w:sz w:val="28"/>
           <w:szCs w:val="28"/>
         </w:rPr>
-        <w:t xml:space="preserve">Realice un análisis comparativo entre el mensaje enviado y el mensaje </w:t>
-      </w:r>
-      <w:proofErr w:type="spellStart"/>
-      <w:r>
-        <w:rPr>
-          <w:sz w:val="28"/>
-          <w:szCs w:val="28"/>
-        </w:rPr>
-        <w:t>demodulado</w:t>
-      </w:r>
-      <w:proofErr w:type="spellEnd"/>
-      <w:r>
-        <w:rPr>
-          <w:sz w:val="28"/>
-          <w:szCs w:val="28"/>
-        </w:rPr>
-        <w:t xml:space="preserve"> </w:t>
+        <w:t xml:space="preserve">Realice un análisis comparativo entre el mensaje enviado y el mensaje demodulado </w:t>
       </w:r>
       <w:r>
         <w:rPr>
@@ -10588,17 +9526,8 @@
           <w:sz w:val="28"/>
           <w:szCs w:val="28"/>
         </w:rPr>
-        <w:t xml:space="preserve">blanco y </w:t>
-      </w:r>
-      <w:proofErr w:type="spellStart"/>
-      <w:r>
-        <w:rPr>
-          <w:sz w:val="28"/>
-          <w:szCs w:val="28"/>
-        </w:rPr>
-        <w:t>gaussiano</w:t>
-      </w:r>
-      <w:proofErr w:type="spellEnd"/>
+        <w:t>blanco y gaussiano</w:t>
+      </w:r>
       <w:r>
         <w:rPr>
           <w:sz w:val="28"/>
@@ -10611,23 +9540,7 @@
           <w:sz w:val="28"/>
           <w:szCs w:val="28"/>
         </w:rPr>
-        <w:t xml:space="preserve">en el dominio temporal y </w:t>
-      </w:r>
-      <w:proofErr w:type="spellStart"/>
-      <w:r>
-        <w:rPr>
-          <w:sz w:val="28"/>
-          <w:szCs w:val="28"/>
-        </w:rPr>
-        <w:t>frecuencial</w:t>
-      </w:r>
-      <w:proofErr w:type="spellEnd"/>
-      <w:r>
-        <w:rPr>
-          <w:sz w:val="28"/>
-          <w:szCs w:val="28"/>
-        </w:rPr>
-        <w:t>.</w:t>
+        <w:t>en el dominio temporal y frecuencial.</w:t>
       </w:r>
     </w:p>
     <w:p>
@@ -10739,6 +9652,7 @@
           <w:sz w:val="28"/>
           <w:szCs w:val="28"/>
         </w:rPr>
+        <w:lastRenderedPageBreak/>
         <w:t>Borre esto y muestre en este espacio lo que se le pide anteriormente</w:t>
       </w:r>
     </w:p>
@@ -10914,9 +9828,8 @@
           <w:sz w:val="28"/>
           <w:szCs w:val="28"/>
         </w:rPr>
-        <w:t xml:space="preserve"> pagina web de la profesora </w:t>
-      </w:r>
-      <w:proofErr w:type="spellStart"/>
+        <w:t xml:space="preserve"> pagina web de la profesora Trí</w:t>
+      </w:r>
       <w:r>
         <w:rPr>
           <w:rFonts w:ascii="Calibri" w:hAnsi="Calibri" w:cs="Calibri"/>
@@ -10924,18 +9837,20 @@
           <w:sz w:val="28"/>
           <w:szCs w:val="28"/>
         </w:rPr>
-        <w:t>Trí</w:t>
-      </w:r>
-      <w:r>
+        <w:t>na:</w:t>
+      </w:r>
+    </w:p>
+    <w:p>
+      <w:pPr>
+        <w:pStyle w:val="Prrafodelista"/>
+        <w:jc w:val="both"/>
         <w:rPr>
           <w:rFonts w:ascii="Calibri" w:hAnsi="Calibri" w:cs="Calibri"/>
           <w:color w:val="FF0000"/>
           <w:sz w:val="28"/>
           <w:szCs w:val="28"/>
         </w:rPr>
-        <w:t>na</w:t>
-      </w:r>
-      <w:proofErr w:type="spellEnd"/>
+      </w:pPr>
       <w:r>
         <w:rPr>
           <w:rFonts w:ascii="Calibri" w:hAnsi="Calibri" w:cs="Calibri"/>
@@ -10943,30 +9858,9 @@
           <w:sz w:val="28"/>
           <w:szCs w:val="28"/>
         </w:rPr>
-        <w:t>:</w:t>
-      </w:r>
-    </w:p>
-    <w:p>
-      <w:pPr>
-        <w:pStyle w:val="Prrafodelista"/>
-        <w:jc w:val="both"/>
-        <w:rPr>
-          <w:rFonts w:ascii="Calibri" w:hAnsi="Calibri" w:cs="Calibri"/>
-          <w:color w:val="FF0000"/>
-          <w:sz w:val="28"/>
-          <w:szCs w:val="28"/>
-        </w:rPr>
-      </w:pPr>
-      <w:r>
-        <w:rPr>
-          <w:rFonts w:ascii="Calibri" w:hAnsi="Calibri" w:cs="Calibri"/>
-          <w:color w:val="FF0000"/>
-          <w:sz w:val="28"/>
-          <w:szCs w:val="28"/>
-        </w:rPr>
         <w:t xml:space="preserve"> </w:t>
       </w:r>
-      <w:hyperlink r:id="rId37" w:history="1">
+      <w:hyperlink r:id="rId42" w:history="1">
         <w:r>
           <w:rPr>
             <w:rStyle w:val="Hipervnculo"/>

</xml_diff>